<commit_message>
informe amb el material acabat pero falte fer una ultima repassada
</commit_message>
<xml_diff>
--- a/Pràctica1_Informe_AumedesFarré.docx
+++ b/Pràctica1_Informe_AumedesFarré.docx
@@ -1,18 +1,19 @@
 
 <file path=word/document.xml><?xml version="1.0" encoding="utf-8"?>
-<w:document xmlns:o="urn:schemas-microsoft-com:office:office" xmlns:r="http://schemas.openxmlformats.org/officeDocument/2006/relationships" xmlns:v="urn:schemas-microsoft-com:vml" xmlns:w="http://schemas.openxmlformats.org/wordprocessingml/2006/main" xmlns:w10="urn:schemas-microsoft-com:office:word" xmlns:wp="http://schemas.openxmlformats.org/drawingml/2006/wordprocessingDrawing" xmlns:wps="http://schemas.microsoft.com/office/word/2010/wordprocessingShape" xmlns:wpg="http://schemas.microsoft.com/office/word/2010/wordprocessingGroup" xmlns:mc="http://schemas.openxmlformats.org/markup-compatibility/2006" xmlns:wp14="http://schemas.microsoft.com/office/word/2010/wordprocessingDrawing" xmlns:w14="http://schemas.microsoft.com/office/word/2010/wordml" mc:Ignorable="w14 wp14">
+<w:document xmlns:wpc="http://schemas.microsoft.com/office/word/2010/wordprocessingCanvas" xmlns:mc="http://schemas.openxmlformats.org/markup-compatibility/2006" xmlns:o="urn:schemas-microsoft-com:office:office" xmlns:r="http://schemas.openxmlformats.org/officeDocument/2006/relationships" xmlns:m="http://schemas.openxmlformats.org/officeDocument/2006/math" xmlns:v="urn:schemas-microsoft-com:vml" xmlns:wp14="http://schemas.microsoft.com/office/word/2010/wordprocessingDrawing" xmlns:wp="http://schemas.openxmlformats.org/drawingml/2006/wordprocessingDrawing" xmlns:w10="urn:schemas-microsoft-com:office:word" xmlns:w="http://schemas.openxmlformats.org/wordprocessingml/2006/main" xmlns:w14="http://schemas.microsoft.com/office/word/2010/wordml" xmlns:wpg="http://schemas.microsoft.com/office/word/2010/wordprocessingGroup" xmlns:wpi="http://schemas.microsoft.com/office/word/2010/wordprocessingInk" xmlns:wne="http://schemas.microsoft.com/office/word/2006/wordml" xmlns:wps="http://schemas.microsoft.com/office/word/2010/wordprocessingShape" mc:Ignorable="w14 wp14">
   <w:body>
     <w:p>
       <w:pPr>
         <w:pStyle w:val="NoSpacing"/>
-        <w:rPr/>
       </w:pPr>
       <w:r>
-        <w:rPr/>
+        <w:rPr>
+          <w:noProof/>
+        </w:rPr>
         <mc:AlternateContent>
           <mc:Choice Requires="wpg">
             <w:drawing>
-              <wp:anchor behindDoc="1" distT="0" distB="0" distL="0" distR="0" simplePos="0" locked="0" layoutInCell="0" allowOverlap="1" relativeHeight="2" wp14:anchorId="0ECDAFAB">
+              <wp:anchor distT="0" distB="0" distL="0" distR="0" simplePos="0" relativeHeight="2" behindDoc="1" locked="0" layoutInCell="0" allowOverlap="1" wp14:anchorId="0ECDAFAB">
                 <wp:simplePos x="0" y="0"/>
                 <wp:positionH relativeFrom="page">
                   <wp:posOffset>302260</wp:posOffset>
@@ -24,6 +25,7 @@
                 <wp:effectExtent l="0" t="0" r="6985" b="7620"/>
                 <wp:wrapNone/>
                 <wp:docPr id="1" name="Grupo 2"/>
+                <wp:cNvGraphicFramePr/>
                 <a:graphic xmlns:a="http://schemas.openxmlformats.org/drawingml/2006/main">
                   <a:graphicData uri="http://schemas.microsoft.com/office/word/2010/wordprocessingGroup">
                     <wpg:wgp>
@@ -32,9 +34,12 @@
                         <a:xfrm>
                           <a:off x="0" y="0"/>
                           <a:ext cx="2196000" cy="9126720"/>
+                          <a:chOff x="0" y="0"/>
+                          <a:chExt cx="0" cy="0"/>
                         </a:xfrm>
                       </wpg:grpSpPr>
                       <wps:wsp>
+                        <wps:cNvPr id="2" name="Rectangle 2"/>
                         <wps:cNvSpPr/>
                         <wps:spPr>
                           <a:xfrm>
@@ -68,6 +73,7 @@
                         <wps:bodyPr/>
                       </wps:wsp>
                       <wps:wsp>
+                        <wps:cNvPr id="3" name="Pentagon 3"/>
                         <wps:cNvSpPr/>
                         <wps:spPr>
                           <a:xfrm>
@@ -101,29 +107,15 @@
                           <w:txbxContent>
                             <w:p>
                               <w:pPr>
-                                <w:overflowPunct w:val="false"/>
-                                <w:spacing w:before="0" w:after="0" w:lineRule="auto" w:line="240"/>
+                                <w:overflowPunct w:val="0"/>
+                                <w:spacing w:after="0" w:line="240" w:lineRule="auto"/>
                                 <w:jc w:val="right"/>
-                                <w:rPr/>
                               </w:pPr>
                               <w:r>
                                 <w:rPr>
+                                  <w:color w:val="FFFFFF"/>
                                   <w:sz w:val="28"/>
-                                  <w:b w:val="false"/>
-                                  <w:u w:val="none"/>
-                                  <w:dstrike w:val="false"/>
-                                  <w:strike w:val="false"/>
-                                  <w:i w:val="false"/>
-                                  <w:vertAlign w:val="baseline"/>
-                                  <w:position w:val="0"/>
-                                  <w:spacing w:val="0"/>
                                   <w:szCs w:val="28"/>
-                                  <w:bCs w:val="false"/>
-                                  <w:iCs w:val="false"/>
-                                  <w:smallCaps w:val="false"/>
-                                  <w:caps w:val="false"/>
-                                  <w:rFonts w:asciiTheme="minorHAnsi" w:cstheme="minorBidi" w:eastAsiaTheme="minorHAnsi" w:hAnsiTheme="minorHAnsi" w:ascii="Calibri" w:hAnsi="Calibri" w:eastAsia="Calibri"/>
-                                  <w:color w:val="FFFFFF"/>
                                   <w:lang w:val="es-ES"/>
                                 </w:rPr>
                                 <w:t>07/12/2020</w:t>
@@ -131,27 +123,34 @@
                             </w:p>
                           </w:txbxContent>
                         </wps:txbx>
-                        <wps:bodyPr lIns="90000" rIns="182880" tIns="0" bIns="0" anchor="ctr">
+                        <wps:bodyPr lIns="90000" tIns="0" rIns="182880" bIns="0" anchor="ctr">
                           <a:noAutofit/>
                         </wps:bodyPr>
                       </wps:wsp>
                       <wpg:grpSp>
+                        <wpg:cNvPr id="4" name="Group 4"/>
                         <wpg:cNvGrpSpPr/>
                         <wpg:grpSpPr>
                           <a:xfrm>
                             <a:off x="76320" y="4211280"/>
                             <a:ext cx="2058840" cy="4910400"/>
+                            <a:chOff x="0" y="0"/>
+                            <a:chExt cx="0" cy="0"/>
                           </a:xfrm>
                         </wpg:grpSpPr>
                         <wpg:grpSp>
+                          <wpg:cNvPr id="5" name="Group 5"/>
                           <wpg:cNvGrpSpPr/>
                           <wpg:grpSpPr>
                             <a:xfrm>
                               <a:off x="95040" y="0"/>
                               <a:ext cx="1650960" cy="4910400"/>
+                              <a:chOff x="0" y="0"/>
+                              <a:chExt cx="0" cy="0"/>
                             </a:xfrm>
                           </wpg:grpSpPr>
                           <wps:wsp>
+                            <wps:cNvPr id="6" name="Freeform 6"/>
                             <wps:cNvSpPr/>
                             <wps:spPr>
                               <a:xfrm>
@@ -162,6 +161,7 @@
                                 <a:avLst/>
                                 <a:gdLst/>
                                 <a:ahLst/>
+                                <a:cxnLst/>
                                 <a:rect l="l" t="t" r="r" b="b"/>
                                 <a:pathLst>
                                   <a:path w="122" h="440">
@@ -206,14 +206,21 @@
                               </a:ln>
                             </wps:spPr>
                             <wps:style>
-                              <a:lnRef idx="0"/>
-                              <a:fillRef idx="0"/>
-                              <a:effectRef idx="0"/>
+                              <a:lnRef idx="0">
+                                <a:scrgbClr r="0" g="0" b="0"/>
+                              </a:lnRef>
+                              <a:fillRef idx="0">
+                                <a:scrgbClr r="0" g="0" b="0"/>
+                              </a:fillRef>
+                              <a:effectRef idx="0">
+                                <a:scrgbClr r="0" g="0" b="0"/>
+                              </a:effectRef>
                               <a:fontRef idx="minor"/>
                             </wps:style>
                             <wps:bodyPr/>
                           </wps:wsp>
                           <wps:wsp>
+                            <wps:cNvPr id="7" name="Freeform 7"/>
                             <wps:cNvSpPr/>
                             <wps:spPr>
                               <a:xfrm>
@@ -224,6 +231,7 @@
                                 <a:avLst/>
                                 <a:gdLst/>
                                 <a:ahLst/>
+                                <a:cxnLst/>
                                 <a:rect l="l" t="t" r="r" b="b"/>
                                 <a:pathLst>
                                   <a:path w="116" h="269">
@@ -271,14 +279,21 @@
                               </a:ln>
                             </wps:spPr>
                             <wps:style>
-                              <a:lnRef idx="0"/>
-                              <a:fillRef idx="0"/>
-                              <a:effectRef idx="0"/>
+                              <a:lnRef idx="0">
+                                <a:scrgbClr r="0" g="0" b="0"/>
+                              </a:lnRef>
+                              <a:fillRef idx="0">
+                                <a:scrgbClr r="0" g="0" b="0"/>
+                              </a:fillRef>
+                              <a:effectRef idx="0">
+                                <a:scrgbClr r="0" g="0" b="0"/>
+                              </a:effectRef>
                               <a:fontRef idx="minor"/>
                             </wps:style>
                             <wps:bodyPr/>
                           </wps:wsp>
                           <wps:wsp>
+                            <wps:cNvPr id="8" name="Freeform 8"/>
                             <wps:cNvSpPr/>
                             <wps:spPr>
                               <a:xfrm>
@@ -289,6 +304,7 @@
                                 <a:avLst/>
                                 <a:gdLst/>
                                 <a:ahLst/>
+                                <a:cxnLst/>
                                 <a:rect l="l" t="t" r="r" b="b"/>
                                 <a:pathLst>
                                   <a:path w="140" h="1272">
@@ -372,14 +388,21 @@
                               </a:ln>
                             </wps:spPr>
                             <wps:style>
-                              <a:lnRef idx="0"/>
-                              <a:fillRef idx="0"/>
-                              <a:effectRef idx="0"/>
+                              <a:lnRef idx="0">
+                                <a:scrgbClr r="0" g="0" b="0"/>
+                              </a:lnRef>
+                              <a:fillRef idx="0">
+                                <a:scrgbClr r="0" g="0" b="0"/>
+                              </a:fillRef>
+                              <a:effectRef idx="0">
+                                <a:scrgbClr r="0" g="0" b="0"/>
+                              </a:effectRef>
                               <a:fontRef idx="minor"/>
                             </wps:style>
                             <wps:bodyPr/>
                           </wps:wsp>
                           <wps:wsp>
+                            <wps:cNvPr id="9" name="Freeform 9"/>
                             <wps:cNvSpPr/>
                             <wps:spPr>
                               <a:xfrm>
@@ -390,6 +413,7 @@
                                 <a:avLst/>
                                 <a:gdLst/>
                                 <a:ahLst/>
+                                <a:cxnLst/>
                                 <a:rect l="l" t="t" r="r" b="b"/>
                                 <a:pathLst>
                                   <a:path w="45" h="854">
@@ -467,14 +491,21 @@
                               </a:ln>
                             </wps:spPr>
                             <wps:style>
-                              <a:lnRef idx="0"/>
-                              <a:fillRef idx="0"/>
-                              <a:effectRef idx="0"/>
+                              <a:lnRef idx="0">
+                                <a:scrgbClr r="0" g="0" b="0"/>
+                              </a:lnRef>
+                              <a:fillRef idx="0">
+                                <a:scrgbClr r="0" g="0" b="0"/>
+                              </a:fillRef>
+                              <a:effectRef idx="0">
+                                <a:scrgbClr r="0" g="0" b="0"/>
+                              </a:effectRef>
                               <a:fontRef idx="minor"/>
                             </wps:style>
                             <wps:bodyPr/>
                           </wps:wsp>
                           <wps:wsp>
+                            <wps:cNvPr id="10" name="Freeform 10"/>
                             <wps:cNvSpPr/>
                             <wps:spPr>
                               <a:xfrm>
@@ -485,6 +516,7 @@
                                 <a:avLst/>
                                 <a:gdLst/>
                                 <a:ahLst/>
+                                <a:cxnLst/>
                                 <a:rect l="l" t="t" r="r" b="b"/>
                                 <a:pathLst>
                                   <a:path w="154" h="629">
@@ -559,14 +591,21 @@
                               </a:ln>
                             </wps:spPr>
                             <wps:style>
-                              <a:lnRef idx="0"/>
-                              <a:fillRef idx="0"/>
-                              <a:effectRef idx="0"/>
+                              <a:lnRef idx="0">
+                                <a:scrgbClr r="0" g="0" b="0"/>
+                              </a:lnRef>
+                              <a:fillRef idx="0">
+                                <a:scrgbClr r="0" g="0" b="0"/>
+                              </a:fillRef>
+                              <a:effectRef idx="0">
+                                <a:scrgbClr r="0" g="0" b="0"/>
+                              </a:effectRef>
                               <a:fontRef idx="minor"/>
                             </wps:style>
                             <wps:bodyPr/>
                           </wps:wsp>
                           <wps:wsp>
+                            <wps:cNvPr id="11" name="Freeform 11"/>
                             <wps:cNvSpPr/>
                             <wps:spPr>
                               <a:xfrm>
@@ -577,6 +616,7 @@
                                 <a:avLst/>
                                 <a:gdLst/>
                                 <a:ahLst/>
+                                <a:cxnLst/>
                                 <a:rect l="l" t="t" r="r" b="b"/>
                                 <a:pathLst>
                                   <a:path w="33" h="69">
@@ -609,14 +649,21 @@
                               </a:ln>
                             </wps:spPr>
                             <wps:style>
-                              <a:lnRef idx="0"/>
-                              <a:fillRef idx="0"/>
-                              <a:effectRef idx="0"/>
+                              <a:lnRef idx="0">
+                                <a:scrgbClr r="0" g="0" b="0"/>
+                              </a:lnRef>
+                              <a:fillRef idx="0">
+                                <a:scrgbClr r="0" g="0" b="0"/>
+                              </a:fillRef>
+                              <a:effectRef idx="0">
+                                <a:scrgbClr r="0" g="0" b="0"/>
+                              </a:effectRef>
                               <a:fontRef idx="minor"/>
                             </wps:style>
                             <wps:bodyPr/>
                           </wps:wsp>
                           <wps:wsp>
+                            <wps:cNvPr id="12" name="Freeform 12"/>
                             <wps:cNvSpPr/>
                             <wps:spPr>
                               <a:xfrm>
@@ -627,6 +674,7 @@
                                 <a:avLst/>
                                 <a:gdLst/>
                                 <a:ahLst/>
+                                <a:cxnLst/>
                                 <a:rect l="l" t="t" r="r" b="b"/>
                                 <a:pathLst>
                                   <a:path w="15" h="93">
@@ -662,14 +710,21 @@
                               </a:ln>
                             </wps:spPr>
                             <wps:style>
-                              <a:lnRef idx="0"/>
-                              <a:fillRef idx="0"/>
-                              <a:effectRef idx="0"/>
+                              <a:lnRef idx="0">
+                                <a:scrgbClr r="0" g="0" b="0"/>
+                              </a:lnRef>
+                              <a:fillRef idx="0">
+                                <a:scrgbClr r="0" g="0" b="0"/>
+                              </a:fillRef>
+                              <a:effectRef idx="0">
+                                <a:scrgbClr r="0" g="0" b="0"/>
+                              </a:effectRef>
                               <a:fontRef idx="minor"/>
                             </wps:style>
                             <wps:bodyPr/>
                           </wps:wsp>
                           <wps:wsp>
+                            <wps:cNvPr id="13" name="Freeform 13"/>
                             <wps:cNvSpPr/>
                             <wps:spPr>
                               <a:xfrm>
@@ -680,6 +735,7 @@
                                 <a:avLst/>
                                 <a:gdLst/>
                                 <a:ahLst/>
+                                <a:cxnLst/>
                                 <a:rect l="l" t="t" r="r" b="b"/>
                                 <a:pathLst>
                                   <a:path w="394" h="766">
@@ -790,14 +846,21 @@
                               </a:ln>
                             </wps:spPr>
                             <wps:style>
-                              <a:lnRef idx="0"/>
-                              <a:fillRef idx="0"/>
-                              <a:effectRef idx="0"/>
+                              <a:lnRef idx="0">
+                                <a:scrgbClr r="0" g="0" b="0"/>
+                              </a:lnRef>
+                              <a:fillRef idx="0">
+                                <a:scrgbClr r="0" g="0" b="0"/>
+                              </a:fillRef>
+                              <a:effectRef idx="0">
+                                <a:scrgbClr r="0" g="0" b="0"/>
+                              </a:effectRef>
                               <a:fontRef idx="minor"/>
                             </wps:style>
                             <wps:bodyPr/>
                           </wps:wsp>
                           <wps:wsp>
+                            <wps:cNvPr id="14" name="Freeform 14"/>
                             <wps:cNvSpPr/>
                             <wps:spPr>
                               <a:xfrm>
@@ -808,6 +871,7 @@
                                 <a:avLst/>
                                 <a:gdLst/>
                                 <a:ahLst/>
+                                <a:cxnLst/>
                                 <a:rect l="l" t="t" r="r" b="b"/>
                                 <a:pathLst>
                                   <a:path w="36" h="194">
@@ -861,14 +925,21 @@
                               </a:ln>
                             </wps:spPr>
                             <wps:style>
-                              <a:lnRef idx="0"/>
-                              <a:fillRef idx="0"/>
-                              <a:effectRef idx="0"/>
+                              <a:lnRef idx="0">
+                                <a:scrgbClr r="0" g="0" b="0"/>
+                              </a:lnRef>
+                              <a:fillRef idx="0">
+                                <a:scrgbClr r="0" g="0" b="0"/>
+                              </a:fillRef>
+                              <a:effectRef idx="0">
+                                <a:scrgbClr r="0" g="0" b="0"/>
+                              </a:effectRef>
                               <a:fontRef idx="minor"/>
                             </wps:style>
                             <wps:bodyPr/>
                           </wps:wsp>
                           <wps:wsp>
+                            <wps:cNvPr id="15" name="Freeform 15"/>
                             <wps:cNvSpPr/>
                             <wps:spPr>
                               <a:xfrm>
@@ -879,6 +950,7 @@
                                 <a:avLst/>
                                 <a:gdLst/>
                                 <a:ahLst/>
+                                <a:cxnLst/>
                                 <a:rect l="l" t="t" r="r" b="b"/>
                                 <a:pathLst>
                                   <a:path w="31" h="65">
@@ -908,14 +980,21 @@
                               </a:ln>
                             </wps:spPr>
                             <wps:style>
-                              <a:lnRef idx="0"/>
-                              <a:fillRef idx="0"/>
-                              <a:effectRef idx="0"/>
+                              <a:lnRef idx="0">
+                                <a:scrgbClr r="0" g="0" b="0"/>
+                              </a:lnRef>
+                              <a:fillRef idx="0">
+                                <a:scrgbClr r="0" g="0" b="0"/>
+                              </a:fillRef>
+                              <a:effectRef idx="0">
+                                <a:scrgbClr r="0" g="0" b="0"/>
+                              </a:effectRef>
                               <a:fontRef idx="minor"/>
                             </wps:style>
                             <wps:bodyPr/>
                           </wps:wsp>
                           <wps:wsp>
+                            <wps:cNvPr id="16" name="Freeform 16"/>
                             <wps:cNvSpPr/>
                             <wps:spPr>
                               <a:xfrm>
@@ -926,6 +1005,7 @@
                                 <a:avLst/>
                                 <a:gdLst/>
                                 <a:ahLst/>
+                                <a:cxnLst/>
                                 <a:rect l="l" t="t" r="r" b="b"/>
                                 <a:pathLst>
                                   <a:path w="7" h="42">
@@ -961,14 +1041,21 @@
                               </a:ln>
                             </wps:spPr>
                             <wps:style>
-                              <a:lnRef idx="0"/>
-                              <a:fillRef idx="0"/>
-                              <a:effectRef idx="0"/>
+                              <a:lnRef idx="0">
+                                <a:scrgbClr r="0" g="0" b="0"/>
+                              </a:lnRef>
+                              <a:fillRef idx="0">
+                                <a:scrgbClr r="0" g="0" b="0"/>
+                              </a:fillRef>
+                              <a:effectRef idx="0">
+                                <a:scrgbClr r="0" g="0" b="0"/>
+                              </a:effectRef>
                               <a:fontRef idx="minor"/>
                             </wps:style>
                             <wps:bodyPr/>
                           </wps:wsp>
                           <wps:wsp>
+                            <wps:cNvPr id="17" name="Freeform 17"/>
                             <wps:cNvSpPr/>
                             <wps:spPr>
                               <a:xfrm>
@@ -979,6 +1066,7 @@
                                 <a:avLst/>
                                 <a:gdLst/>
                                 <a:ahLst/>
+                                <a:cxnLst/>
                                 <a:rect l="l" t="t" r="r" b="b"/>
                                 <a:pathLst>
                                   <a:path w="45" h="118">
@@ -1023,23 +1111,33 @@
                               </a:ln>
                             </wps:spPr>
                             <wps:style>
-                              <a:lnRef idx="0"/>
-                              <a:fillRef idx="0"/>
-                              <a:effectRef idx="0"/>
+                              <a:lnRef idx="0">
+                                <a:scrgbClr r="0" g="0" b="0"/>
+                              </a:lnRef>
+                              <a:fillRef idx="0">
+                                <a:scrgbClr r="0" g="0" b="0"/>
+                              </a:fillRef>
+                              <a:effectRef idx="0">
+                                <a:scrgbClr r="0" g="0" b="0"/>
+                              </a:effectRef>
                               <a:fontRef idx="minor"/>
                             </wps:style>
                             <wps:bodyPr/>
                           </wps:wsp>
                         </wpg:grpSp>
                         <wpg:grpSp>
+                          <wpg:cNvPr id="18" name="Group 18"/>
                           <wpg:cNvGrpSpPr/>
                           <wpg:grpSpPr>
                             <a:xfrm>
                               <a:off x="0" y="968400"/>
                               <a:ext cx="2058840" cy="3942000"/>
+                              <a:chOff x="0" y="0"/>
+                              <a:chExt cx="0" cy="0"/>
                             </a:xfrm>
                           </wpg:grpSpPr>
                           <wps:wsp>
+                            <wps:cNvPr id="19" name="Freeform 19"/>
                             <wps:cNvSpPr/>
                             <wps:spPr>
                               <a:xfrm>
@@ -1050,6 +1148,7 @@
                                 <a:avLst/>
                                 <a:gdLst/>
                                 <a:ahLst/>
+                                <a:cxnLst/>
                                 <a:rect l="l" t="t" r="r" b="b"/>
                                 <a:pathLst>
                                   <a:path w="125" h="450">
@@ -1098,14 +1197,21 @@
                               </a:ln>
                             </wps:spPr>
                             <wps:style>
-                              <a:lnRef idx="0"/>
-                              <a:fillRef idx="0"/>
-                              <a:effectRef idx="0"/>
+                              <a:lnRef idx="0">
+                                <a:scrgbClr r="0" g="0" b="0"/>
+                              </a:lnRef>
+                              <a:fillRef idx="0">
+                                <a:scrgbClr r="0" g="0" b="0"/>
+                              </a:fillRef>
+                              <a:effectRef idx="0">
+                                <a:scrgbClr r="0" g="0" b="0"/>
+                              </a:effectRef>
                               <a:fontRef idx="minor"/>
                             </wps:style>
                             <wps:bodyPr/>
                           </wps:wsp>
                           <wps:wsp>
+                            <wps:cNvPr id="20" name="Freeform 20"/>
                             <wps:cNvSpPr/>
                             <wps:spPr>
                               <a:xfrm>
@@ -1116,6 +1222,7 @@
                                 <a:avLst/>
                                 <a:gdLst/>
                                 <a:ahLst/>
+                                <a:cxnLst/>
                                 <a:rect l="l" t="t" r="r" b="b"/>
                                 <a:pathLst>
                                   <a:path w="118" h="275">
@@ -1167,14 +1274,21 @@
                               </a:ln>
                             </wps:spPr>
                             <wps:style>
-                              <a:lnRef idx="0"/>
-                              <a:fillRef idx="0"/>
-                              <a:effectRef idx="0"/>
+                              <a:lnRef idx="0">
+                                <a:scrgbClr r="0" g="0" b="0"/>
+                              </a:lnRef>
+                              <a:fillRef idx="0">
+                                <a:scrgbClr r="0" g="0" b="0"/>
+                              </a:fillRef>
+                              <a:effectRef idx="0">
+                                <a:scrgbClr r="0" g="0" b="0"/>
+                              </a:effectRef>
                               <a:fontRef idx="minor"/>
                             </wps:style>
                             <wps:bodyPr/>
                           </wps:wsp>
                           <wps:wsp>
+                            <wps:cNvPr id="21" name="Freeform 21"/>
                             <wps:cNvSpPr/>
                             <wps:spPr>
                               <a:xfrm>
@@ -1185,6 +1299,7 @@
                                 <a:avLst/>
                                 <a:gdLst/>
                                 <a:ahLst/>
+                                <a:cxnLst/>
                                 <a:rect l="l" t="t" r="r" b="b"/>
                                 <a:pathLst>
                                   <a:path w="20" h="121">
@@ -1224,14 +1339,21 @@
                               </a:ln>
                             </wps:spPr>
                             <wps:style>
-                              <a:lnRef idx="0"/>
-                              <a:fillRef idx="0"/>
-                              <a:effectRef idx="0"/>
+                              <a:lnRef idx="0">
+                                <a:scrgbClr r="0" g="0" b="0"/>
+                              </a:lnRef>
+                              <a:fillRef idx="0">
+                                <a:scrgbClr r="0" g="0" b="0"/>
+                              </a:fillRef>
+                              <a:effectRef idx="0">
+                                <a:scrgbClr r="0" g="0" b="0"/>
+                              </a:effectRef>
                               <a:fontRef idx="minor"/>
                             </wps:style>
                             <wps:bodyPr/>
                           </wps:wsp>
                           <wps:wsp>
+                            <wps:cNvPr id="22" name="Freeform 22"/>
                             <wps:cNvSpPr/>
                             <wps:spPr>
                               <a:xfrm>
@@ -1242,6 +1364,7 @@
                                 <a:avLst/>
                                 <a:gdLst/>
                                 <a:ahLst/>
+                                <a:cxnLst/>
                                 <a:rect l="l" t="t" r="r" b="b"/>
                                 <a:pathLst>
                                   <a:path w="158" h="643">
@@ -1320,14 +1443,21 @@
                               </a:ln>
                             </wps:spPr>
                             <wps:style>
-                              <a:lnRef idx="0"/>
-                              <a:fillRef idx="0"/>
-                              <a:effectRef idx="0"/>
+                              <a:lnRef idx="0">
+                                <a:scrgbClr r="0" g="0" b="0"/>
+                              </a:lnRef>
+                              <a:fillRef idx="0">
+                                <a:scrgbClr r="0" g="0" b="0"/>
+                              </a:fillRef>
+                              <a:effectRef idx="0">
+                                <a:scrgbClr r="0" g="0" b="0"/>
+                              </a:effectRef>
                               <a:fontRef idx="minor"/>
                             </wps:style>
                             <wps:bodyPr/>
                           </wps:wsp>
                           <wps:wsp>
+                            <wps:cNvPr id="23" name="Freeform 23"/>
                             <wps:cNvSpPr/>
                             <wps:spPr>
                               <a:xfrm>
@@ -1338,6 +1468,7 @@
                                 <a:avLst/>
                                 <a:gdLst/>
                                 <a:ahLst/>
+                                <a:cxnLst/>
                                 <a:rect l="l" t="t" r="r" b="b"/>
                                 <a:pathLst>
                                   <a:path w="33" h="71">
@@ -1374,14 +1505,21 @@
                               </a:ln>
                             </wps:spPr>
                             <wps:style>
-                              <a:lnRef idx="0"/>
-                              <a:fillRef idx="0"/>
-                              <a:effectRef idx="0"/>
+                              <a:lnRef idx="0">
+                                <a:scrgbClr r="0" g="0" b="0"/>
+                              </a:lnRef>
+                              <a:fillRef idx="0">
+                                <a:scrgbClr r="0" g="0" b="0"/>
+                              </a:fillRef>
+                              <a:effectRef idx="0">
+                                <a:scrgbClr r="0" g="0" b="0"/>
+                              </a:effectRef>
                               <a:fontRef idx="minor"/>
                             </wps:style>
                             <wps:bodyPr/>
                           </wps:wsp>
                           <wps:wsp>
+                            <wps:cNvPr id="24" name="Freeform 24"/>
                             <wps:cNvSpPr/>
                             <wps:spPr>
                               <a:xfrm>
@@ -1392,6 +1530,7 @@
                                 <a:avLst/>
                                 <a:gdLst/>
                                 <a:ahLst/>
+                                <a:cxnLst/>
                                 <a:rect l="l" t="t" r="r" b="b"/>
                                 <a:pathLst>
                                   <a:path w="15" h="95">
@@ -1431,14 +1570,21 @@
                               </a:ln>
                             </wps:spPr>
                             <wps:style>
-                              <a:lnRef idx="0"/>
-                              <a:fillRef idx="0"/>
-                              <a:effectRef idx="0"/>
+                              <a:lnRef idx="0">
+                                <a:scrgbClr r="0" g="0" b="0"/>
+                              </a:lnRef>
+                              <a:fillRef idx="0">
+                                <a:scrgbClr r="0" g="0" b="0"/>
+                              </a:fillRef>
+                              <a:effectRef idx="0">
+                                <a:scrgbClr r="0" g="0" b="0"/>
+                              </a:effectRef>
                               <a:fontRef idx="minor"/>
                             </wps:style>
                             <wps:bodyPr/>
                           </wps:wsp>
                           <wps:wsp>
+                            <wps:cNvPr id="25" name="Freeform 25"/>
                             <wps:cNvSpPr/>
                             <wps:spPr>
                               <a:xfrm>
@@ -1449,6 +1595,7 @@
                                 <a:avLst/>
                                 <a:gdLst/>
                                 <a:ahLst/>
+                                <a:cxnLst/>
                                 <a:rect l="l" t="t" r="r" b="b"/>
                                 <a:pathLst>
                                   <a:path w="402" h="782">
@@ -1563,14 +1710,21 @@
                               </a:ln>
                             </wps:spPr>
                             <wps:style>
-                              <a:lnRef idx="0"/>
-                              <a:fillRef idx="0"/>
-                              <a:effectRef idx="0"/>
+                              <a:lnRef idx="0">
+                                <a:scrgbClr r="0" g="0" b="0"/>
+                              </a:lnRef>
+                              <a:fillRef idx="0">
+                                <a:scrgbClr r="0" g="0" b="0"/>
+                              </a:fillRef>
+                              <a:effectRef idx="0">
+                                <a:scrgbClr r="0" g="0" b="0"/>
+                              </a:effectRef>
                               <a:fontRef idx="minor"/>
                             </wps:style>
                             <wps:bodyPr/>
                           </wps:wsp>
                           <wps:wsp>
+                            <wps:cNvPr id="26" name="Freeform 26"/>
                             <wps:cNvSpPr/>
                             <wps:spPr>
                               <a:xfrm>
@@ -1581,6 +1735,7 @@
                                 <a:avLst/>
                                 <a:gdLst/>
                                 <a:ahLst/>
+                                <a:cxnLst/>
                                 <a:rect l="l" t="t" r="r" b="b"/>
                                 <a:pathLst>
                                   <a:path w="37" h="196">
@@ -1638,14 +1793,21 @@
                               </a:ln>
                             </wps:spPr>
                             <wps:style>
-                              <a:lnRef idx="0"/>
-                              <a:fillRef idx="0"/>
-                              <a:effectRef idx="0"/>
+                              <a:lnRef idx="0">
+                                <a:scrgbClr r="0" g="0" b="0"/>
+                              </a:lnRef>
+                              <a:fillRef idx="0">
+                                <a:scrgbClr r="0" g="0" b="0"/>
+                              </a:fillRef>
+                              <a:effectRef idx="0">
+                                <a:scrgbClr r="0" g="0" b="0"/>
+                              </a:effectRef>
                               <a:fontRef idx="minor"/>
                             </wps:style>
                             <wps:bodyPr/>
                           </wps:wsp>
                           <wps:wsp>
+                            <wps:cNvPr id="27" name="Freeform 27"/>
                             <wps:cNvSpPr/>
                             <wps:spPr>
                               <a:xfrm>
@@ -1656,6 +1818,7 @@
                                 <a:avLst/>
                                 <a:gdLst/>
                                 <a:ahLst/>
+                                <a:cxnLst/>
                                 <a:rect l="l" t="t" r="r" b="b"/>
                                 <a:pathLst>
                                   <a:path w="31" h="66">
@@ -1689,14 +1852,21 @@
                               </a:ln>
                             </wps:spPr>
                             <wps:style>
-                              <a:lnRef idx="0"/>
-                              <a:fillRef idx="0"/>
-                              <a:effectRef idx="0"/>
+                              <a:lnRef idx="0">
+                                <a:scrgbClr r="0" g="0" b="0"/>
+                              </a:lnRef>
+                              <a:fillRef idx="0">
+                                <a:scrgbClr r="0" g="0" b="0"/>
+                              </a:fillRef>
+                              <a:effectRef idx="0">
+                                <a:scrgbClr r="0" g="0" b="0"/>
+                              </a:effectRef>
                               <a:fontRef idx="minor"/>
                             </wps:style>
                             <wps:bodyPr/>
                           </wps:wsp>
                           <wps:wsp>
+                            <wps:cNvPr id="28" name="Freeform 28"/>
                             <wps:cNvSpPr/>
                             <wps:spPr>
                               <a:xfrm>
@@ -1707,6 +1877,7 @@
                                 <a:avLst/>
                                 <a:gdLst/>
                                 <a:ahLst/>
+                                <a:cxnLst/>
                                 <a:rect l="l" t="t" r="r" b="b"/>
                                 <a:pathLst>
                                   <a:path w="7" h="43">
@@ -1746,14 +1917,21 @@
                               </a:ln>
                             </wps:spPr>
                             <wps:style>
-                              <a:lnRef idx="0"/>
-                              <a:fillRef idx="0"/>
-                              <a:effectRef idx="0"/>
+                              <a:lnRef idx="0">
+                                <a:scrgbClr r="0" g="0" b="0"/>
+                              </a:lnRef>
+                              <a:fillRef idx="0">
+                                <a:scrgbClr r="0" g="0" b="0"/>
+                              </a:fillRef>
+                              <a:effectRef idx="0">
+                                <a:scrgbClr r="0" g="0" b="0"/>
+                              </a:effectRef>
                               <a:fontRef idx="minor"/>
                             </wps:style>
                             <wps:bodyPr/>
                           </wps:wsp>
                           <wps:wsp>
+                            <wps:cNvPr id="29" name="Freeform 29"/>
                             <wps:cNvSpPr/>
                             <wps:spPr>
                               <a:xfrm>
@@ -1764,6 +1942,7 @@
                                 <a:avLst/>
                                 <a:gdLst/>
                                 <a:ahLst/>
+                                <a:cxnLst/>
                                 <a:rect l="l" t="t" r="r" b="b"/>
                                 <a:pathLst>
                                   <a:path w="46" h="121">
@@ -1812,9 +1991,15 @@
                               </a:ln>
                             </wps:spPr>
                             <wps:style>
-                              <a:lnRef idx="0"/>
-                              <a:fillRef idx="0"/>
-                              <a:effectRef idx="0"/>
+                              <a:lnRef idx="0">
+                                <a:scrgbClr r="0" g="0" b="0"/>
+                              </a:lnRef>
+                              <a:fillRef idx="0">
+                                <a:scrgbClr r="0" g="0" b="0"/>
+                              </a:fillRef>
+                              <a:effectRef idx="0">
+                                <a:scrgbClr r="0" g="0" b="0"/>
+                              </a:effectRef>
                               <a:fontRef idx="minor"/>
                             </wps:style>
                             <wps:bodyPr/>
@@ -1903,10 +2088,15 @@
             </w:pict>
           </mc:Fallback>
         </mc:AlternateContent>
+      </w:r>
+      <w:r>
+        <w:rPr>
+          <w:noProof/>
+        </w:rPr>
         <mc:AlternateContent>
           <mc:Choice Requires="wps">
             <w:drawing>
-              <wp:anchor behindDoc="0" distT="0" distB="0" distL="0" distR="0" simplePos="0" locked="0" layoutInCell="0" allowOverlap="1" relativeHeight="4" wp14:anchorId="317B1F9F">
+              <wp:anchor distT="0" distB="0" distL="0" distR="0" simplePos="0" relativeHeight="4" behindDoc="0" locked="0" layoutInCell="0" allowOverlap="1" wp14:anchorId="317B1F9F">
                 <wp:simplePos x="0" y="0"/>
                 <wp:positionH relativeFrom="page">
                   <wp:posOffset>3175000</wp:posOffset>
@@ -1917,7 +2107,8 @@
                 <wp:extent cx="3484880" cy="556895"/>
                 <wp:effectExtent l="0" t="0" r="0" b="0"/>
                 <wp:wrapNone/>
-                <wp:docPr id="2" name="Cuadro de texto 32"/>
+                <wp:docPr id="30" name="Cuadro de texto 32"/>
+                <wp:cNvGraphicFramePr/>
                 <a:graphic xmlns:a="http://schemas.openxmlformats.org/drawingml/2006/main">
                   <a:graphicData uri="http://schemas.microsoft.com/office/word/2010/wordprocessingShape">
                     <wps:wsp>
@@ -1989,22 +2180,24 @@
                             <w:pPr>
                               <w:pStyle w:val="NoSpacing"/>
                               <w:rPr>
-                                <w:color w:val="595959" w:themeColor="text1" w:themeTint="a6"/>
+                                <w:color w:val="595959" w:themeColor="text1" w:themeTint="A6"/>
                                 <w:sz w:val="20"/>
                                 <w:szCs w:val="20"/>
                               </w:rPr>
                             </w:pPr>
                             <w:sdt>
                               <w:sdtPr>
+                                <w:alias w:val="Compañía"/>
+                                <w:id w:val="1611697212"/>
+                                <w:dataBinding w:prefixMappings="xmlns:ns0='http://schemas.openxmlformats.org/officeDocument/2006/extended-properties' " w:xpath="/ns0:Properties[1]/ns0:Company[1]" w:storeItemID="{6668398D-A668-4E3E-A5EB-62B293D839F1}"/>
                                 <w:text/>
-                                <w:dataBinding w:prefixMappings="xmlns:ns0='http://schemas.openxmlformats.org/officeDocument/2006/extended-properties' " w:xpath="/ns0:Properties[1]/ns0:Company[1]" w:storeItemID="{6668398D-A668-4E3E-A5EB-62B293D839F1}"/>
-                                <w:alias w:val="Compañía"/>
                               </w:sdtPr>
+                              <w:sdtEndPr/>
                               <w:sdtContent>
                                 <w:r>
                                   <w:rPr>
                                     <w:caps/>
-                                    <w:color w:val="595959" w:themeColor="text1" w:themeTint="a6"/>
+                                    <w:color w:val="595959" w:themeColor="text1" w:themeTint="A6"/>
                                     <w:sz w:val="20"/>
                                     <w:szCs w:val="20"/>
                                   </w:rPr>
@@ -2015,7 +2208,7 @@
                           </w:p>
                         </w:txbxContent>
                       </wps:txbx>
-                      <wps:bodyPr lIns="0" rIns="0" tIns="0" bIns="0" anchor="b">
+                      <wps:bodyPr lIns="0" tIns="0" rIns="0" bIns="0" anchor="b">
                         <a:spAutoFit/>
                       </wps:bodyPr>
                     </wps:wsp>
@@ -2105,8 +2298,13 @@
             </w:pict>
           </mc:Fallback>
         </mc:AlternateContent>
+      </w:r>
+      <w:r>
+        <w:rPr>
+          <w:noProof/>
+        </w:rPr>
         <w:drawing>
-          <wp:anchor behindDoc="0" distT="0" distB="0" distL="114300" distR="0" simplePos="0" locked="0" layoutInCell="0" allowOverlap="1" relativeHeight="5">
+          <wp:anchor distT="0" distB="0" distL="114300" distR="0" simplePos="0" relativeHeight="5" behindDoc="0" locked="0" layoutInCell="0" allowOverlap="1">
             <wp:simplePos x="0" y="0"/>
             <wp:positionH relativeFrom="margin">
               <wp:align>right</wp:align>
@@ -2117,7 +2315,7 @@
             <wp:extent cx="2879725" cy="833755"/>
             <wp:effectExtent l="0" t="0" r="0" b="0"/>
             <wp:wrapSquare wrapText="bothSides"/>
-            <wp:docPr id="4" name="Imagen 11" descr=""/>
+            <wp:docPr id="32" name="Imagen 11"/>
             <wp:cNvGraphicFramePr>
               <a:graphicFrameLocks xmlns:a="http://schemas.openxmlformats.org/drawingml/2006/main" noChangeAspect="1"/>
             </wp:cNvGraphicFramePr>
@@ -2125,13 +2323,13 @@
               <a:graphicData uri="http://schemas.openxmlformats.org/drawingml/2006/picture">
                 <pic:pic xmlns:pic="http://schemas.openxmlformats.org/drawingml/2006/picture">
                   <pic:nvPicPr>
-                    <pic:cNvPr id="4" name="Imagen 11" descr=""/>
+                    <pic:cNvPr id="4" name="Imagen 11"/>
                     <pic:cNvPicPr>
                       <a:picLocks noChangeAspect="1" noChangeArrowheads="1"/>
                     </pic:cNvPicPr>
                   </pic:nvPicPr>
                   <pic:blipFill>
-                    <a:blip r:embed="rId2"/>
+                    <a:blip r:embed="rId5"/>
                     <a:stretch>
                       <a:fillRect/>
                     </a:stretch>
@@ -2153,20 +2351,15 @@
       </w:r>
     </w:p>
     <w:p>
-      <w:pPr>
-        <w:pStyle w:val="Normal"/>
-        <w:widowControl/>
-        <w:bidi w:val="0"/>
-        <w:spacing w:lineRule="auto" w:line="259" w:before="0" w:after="160"/>
-        <w:jc w:val="left"/>
-        <w:rPr/>
-      </w:pPr>
-      <w:r>
-        <w:rPr/>
+      <w:r>
+        <w:rPr>
+          <w:noProof/>
+          <w:lang w:eastAsia="ca-ES"/>
+        </w:rPr>
         <mc:AlternateContent>
           <mc:Choice Requires="wps">
             <w:drawing>
-              <wp:anchor behindDoc="0" distT="0" distB="0" distL="0" distR="0" simplePos="0" locked="0" layoutInCell="0" allowOverlap="1" relativeHeight="3" wp14:anchorId="4557C7CC">
+              <wp:anchor distT="0" distB="0" distL="0" distR="0" simplePos="0" relativeHeight="3" behindDoc="0" locked="0" layoutInCell="0" allowOverlap="1" wp14:anchorId="4557C7CC">
                 <wp:simplePos x="0" y="0"/>
                 <wp:positionH relativeFrom="margin">
                   <wp:align>right</wp:align>
@@ -2177,7 +2370,8 @@
                 <wp:extent cx="3484880" cy="1565910"/>
                 <wp:effectExtent l="0" t="0" r="7620" b="0"/>
                 <wp:wrapNone/>
-                <wp:docPr id="5" name="Cuadro de texto 1"/>
+                <wp:docPr id="31" name="Cuadro de texto 1"/>
+                <wp:cNvGraphicFramePr/>
                 <a:graphic xmlns:a="http://schemas.openxmlformats.org/drawingml/2006/main">
                   <a:graphicData uri="http://schemas.microsoft.com/office/word/2010/wordprocessingShape">
                     <wps:wsp>
@@ -2213,88 +2407,117 @@
                             <w:pPr>
                               <w:pStyle w:val="NoSpacing"/>
                               <w:rPr>
-                                <w:rFonts w:ascii="Calibri Light" w:hAnsi="Calibri Light" w:eastAsia="" w:cs="" w:asciiTheme="majorHAnsi" w:cstheme="majorBidi" w:eastAsiaTheme="majorEastAsia" w:hAnsiTheme="majorHAnsi"/>
-                                <w:color w:val="262626" w:themeColor="text1" w:themeTint="d9"/>
-                                <w:kern w:val="0"/>
+                                <w:rFonts w:asciiTheme="majorHAnsi" w:eastAsiaTheme="majorEastAsia" w:hAnsiTheme="majorHAnsi" w:cstheme="majorBidi"/>
+                                <w:color w:val="262626" w:themeColor="text1" w:themeTint="D9"/>
                                 <w:sz w:val="72"/>
                                 <w:szCs w:val="72"/>
-                                <w:lang w:val="es-ES" w:eastAsia="ca-ES" w:bidi="ar-SA"/>
+                                <w:lang w:val="es-ES"/>
                               </w:rPr>
                             </w:pPr>
+                            <w:proofErr w:type="spellStart"/>
                             <w:r>
                               <w:rPr>
-                                <w:rFonts w:eastAsia="" w:cs="" w:ascii="Calibri Light" w:hAnsi="Calibri Light" w:cstheme="majorBidi" w:eastAsiaTheme="majorEastAsia"/>
-                                <w:color w:val="262626" w:themeColor="text1" w:themeTint="d9"/>
-                                <w:kern w:val="0"/>
+                                <w:rFonts w:ascii="Calibri Light" w:eastAsiaTheme="majorEastAsia" w:hAnsi="Calibri Light" w:cstheme="majorBidi"/>
+                                <w:color w:val="262626" w:themeColor="text1" w:themeTint="D9"/>
                                 <w:sz w:val="72"/>
                                 <w:szCs w:val="72"/>
-                                <w:lang w:val="es-ES" w:eastAsia="ca-ES" w:bidi="ar-SA"/>
+                                <w:lang w:val="es-ES"/>
                               </w:rPr>
-                              <w:t xml:space="preserve">Pràctica 1 – </w:t>
+                              <w:t>Pràctica</w:t>
+                            </w:r>
+                            <w:proofErr w:type="spellEnd"/>
+                            <w:r>
+                              <w:rPr>
+                                <w:rFonts w:ascii="Calibri Light" w:eastAsiaTheme="majorEastAsia" w:hAnsi="Calibri Light" w:cstheme="majorBidi"/>
+                                <w:color w:val="262626" w:themeColor="text1" w:themeTint="D9"/>
+                                <w:sz w:val="72"/>
+                                <w:szCs w:val="72"/>
+                                <w:lang w:val="es-ES"/>
+                              </w:rPr>
+                              <w:t xml:space="preserve"> 1 – </w:t>
                             </w:r>
                           </w:p>
                           <w:p>
                             <w:pPr>
                               <w:pStyle w:val="NoSpacing"/>
                               <w:rPr>
-                                <w:rFonts w:ascii="Calibri Light" w:hAnsi="Calibri Light" w:eastAsia="" w:cs="" w:asciiTheme="majorHAnsi" w:cstheme="majorBidi" w:eastAsiaTheme="majorEastAsia" w:hAnsiTheme="majorHAnsi"/>
-                                <w:color w:val="262626" w:themeColor="text1" w:themeTint="d9"/>
-                                <w:kern w:val="0"/>
+                                <w:rFonts w:asciiTheme="majorHAnsi" w:eastAsiaTheme="majorEastAsia" w:hAnsiTheme="majorHAnsi" w:cstheme="majorBidi"/>
+                                <w:color w:val="262626" w:themeColor="text1" w:themeTint="D9"/>
                                 <w:sz w:val="72"/>
                                 <w:szCs w:val="72"/>
-                                <w:lang w:val="es-ES" w:eastAsia="ca-ES" w:bidi="ar-SA"/>
+                                <w:lang w:val="es-ES"/>
                               </w:rPr>
                             </w:pPr>
+                            <w:proofErr w:type="spellStart"/>
                             <w:r>
                               <w:rPr>
-                                <w:rFonts w:eastAsia="" w:cs="" w:ascii="Calibri Light" w:hAnsi="Calibri Light" w:cstheme="majorBidi" w:eastAsiaTheme="majorEastAsia"/>
-                                <w:color w:val="262626" w:themeColor="text1" w:themeTint="d9"/>
-                                <w:kern w:val="0"/>
+                                <w:rFonts w:ascii="Calibri Light" w:eastAsiaTheme="majorEastAsia" w:hAnsi="Calibri Light" w:cstheme="majorBidi"/>
+                                <w:color w:val="262626" w:themeColor="text1" w:themeTint="D9"/>
                                 <w:sz w:val="72"/>
                                 <w:szCs w:val="72"/>
-                                <w:lang w:val="es-ES" w:eastAsia="ca-ES" w:bidi="ar-SA"/>
+                                <w:lang w:val="es-ES"/>
                               </w:rPr>
-                              <w:t>Pac-Man Search</w:t>
+                              <w:t>Pac-Man</w:t>
                             </w:r>
+                            <w:proofErr w:type="spellEnd"/>
+                            <w:r>
+                              <w:rPr>
+                                <w:rFonts w:ascii="Calibri Light" w:eastAsiaTheme="majorEastAsia" w:hAnsi="Calibri Light" w:cstheme="majorBidi"/>
+                                <w:color w:val="262626" w:themeColor="text1" w:themeTint="D9"/>
+                                <w:sz w:val="72"/>
+                                <w:szCs w:val="72"/>
+                                <w:lang w:val="es-ES"/>
+                              </w:rPr>
+                              <w:t xml:space="preserve"> </w:t>
+                            </w:r>
+                            <w:proofErr w:type="spellStart"/>
+                            <w:r>
+                              <w:rPr>
+                                <w:rFonts w:ascii="Calibri Light" w:eastAsiaTheme="majorEastAsia" w:hAnsi="Calibri Light" w:cstheme="majorBidi"/>
+                                <w:color w:val="262626" w:themeColor="text1" w:themeTint="D9"/>
+                                <w:sz w:val="72"/>
+                                <w:szCs w:val="72"/>
+                                <w:lang w:val="es-ES"/>
+                              </w:rPr>
+                              <w:t>Search</w:t>
+                            </w:r>
+                            <w:proofErr w:type="spellEnd"/>
                           </w:p>
                           <w:p>
                             <w:pPr>
                               <w:pStyle w:val="NoSpacing"/>
                               <w:rPr>
-                                <w:rFonts w:ascii="Calibri Light" w:hAnsi="Calibri Light" w:eastAsia="" w:cs="" w:asciiTheme="majorHAnsi" w:cstheme="majorBidi" w:eastAsiaTheme="majorEastAsia" w:hAnsiTheme="majorHAnsi"/>
-                                <w:color w:val="262626" w:themeColor="text1" w:themeTint="d9"/>
-                                <w:kern w:val="0"/>
+                                <w:rFonts w:asciiTheme="majorHAnsi" w:eastAsiaTheme="majorEastAsia" w:hAnsiTheme="majorHAnsi" w:cstheme="majorBidi"/>
+                                <w:color w:val="262626" w:themeColor="text1" w:themeTint="D9"/>
                                 <w:sz w:val="72"/>
                                 <w:szCs w:val="72"/>
-                                <w:lang w:val="es-ES" w:eastAsia="ca-ES" w:bidi="ar-SA"/>
+                                <w:lang w:val="es-ES"/>
                               </w:rPr>
                             </w:pPr>
-                            <w:r>
-                              <w:rPr/>
-                            </w:r>
                           </w:p>
                           <w:p>
                             <w:pPr>
                               <w:pStyle w:val="NoSpacing"/>
                               <w:rPr>
-                                <w:rFonts w:ascii="Calibri Light" w:hAnsi="Calibri Light" w:eastAsia="" w:cs="" w:asciiTheme="majorHAnsi" w:cstheme="majorBidi" w:eastAsiaTheme="majorEastAsia" w:hAnsiTheme="majorHAnsi"/>
-                                <w:color w:val="262626" w:themeColor="text1" w:themeTint="d9"/>
-                                <w:kern w:val="0"/>
+                                <w:rFonts w:asciiTheme="majorHAnsi" w:eastAsiaTheme="majorEastAsia" w:hAnsiTheme="majorHAnsi" w:cstheme="majorBidi"/>
+                                <w:color w:val="262626" w:themeColor="text1" w:themeTint="D9"/>
                                 <w:sz w:val="72"/>
                                 <w:szCs w:val="72"/>
-                                <w:lang w:val="es-ES" w:eastAsia="ca-ES" w:bidi="ar-SA"/>
+                                <w:lang w:val="es-ES"/>
                               </w:rPr>
                             </w:pPr>
                             <w:sdt>
                               <w:sdtPr>
+                                <w:alias w:val="Subtítulo"/>
+                                <w:id w:val="711086327"/>
+                                <w:dataBinding w:prefixMappings="xmlns:ns0='http://purl.org/dc/elements/1.1/' xmlns:ns1='http://schemas.openxmlformats.org/package/2006/metadata/core-properties' " w:xpath="/ns1:coreProperties[1]/ns0:subject[1]" w:storeItemID="{6C3C8BC8-F283-45AE-878A-BAB7291924A1}"/>
                                 <w:text/>
-                                <w:dataBinding w:prefixMappings="xmlns:ns0='http://purl.org/dc/elements/1.1/' xmlns:ns1='http://schemas.openxmlformats.org/package/2006/metadata/core-properties' " w:xpath="/ns1:coreProperties[1]/ns0:subject[1]" w:storeItemID="{6C3C8BC8-F283-45AE-878A-BAB7291924A1}"/>
-                                <w:alias w:val="Subtítulo"/>
                               </w:sdtPr>
+                              <w:sdtEndPr/>
                               <w:sdtContent>
                                 <w:r>
                                   <w:rPr>
-                                    <w:color w:val="404040" w:themeColor="text1" w:themeTint="bf"/>
+                                    <w:color w:val="404040" w:themeColor="text1" w:themeTint="BF"/>
                                     <w:sz w:val="36"/>
                                     <w:szCs w:val="36"/>
                                   </w:rPr>
@@ -2305,7 +2528,7 @@
                           </w:p>
                         </w:txbxContent>
                       </wps:txbx>
-                      <wps:bodyPr lIns="0" rIns="0" tIns="0" bIns="0">
+                      <wps:bodyPr lIns="0" tIns="0" rIns="0" bIns="0">
                         <a:spAutoFit/>
                       </wps:bodyPr>
                     </wps:wsp>
@@ -2432,13 +2655,8 @@
     </w:p>
     <w:p>
       <w:pPr>
-        <w:pStyle w:val="Normal"/>
-        <w:widowControl/>
-        <w:bidi w:val="0"/>
-        <w:spacing w:lineRule="auto" w:line="259" w:before="0" w:after="160"/>
         <w:jc w:val="both"/>
         <w:rPr>
-          <w:b/>
           <w:b/>
           <w:bCs/>
           <w:sz w:val="32"/>
@@ -2452,48 +2670,29 @@
           <w:sz w:val="32"/>
           <w:szCs w:val="32"/>
         </w:rPr>
+        <w:lastRenderedPageBreak/>
         <w:t>Introducció.</w:t>
       </w:r>
     </w:p>
     <w:p>
       <w:pPr>
-        <w:pStyle w:val="Normal"/>
-        <w:widowControl/>
-        <w:bidi w:val="0"/>
-        <w:spacing w:lineRule="auto" w:line="259" w:before="0" w:after="160"/>
-        <w:jc w:val="left"/>
-        <w:rPr>
-          <w:b w:val="false"/>
-          <w:b w:val="false"/>
-          <w:bCs w:val="false"/>
-          <w:sz w:val="22"/>
-          <w:szCs w:val="22"/>
-        </w:rPr>
+        <w:jc w:val="both"/>
       </w:pPr>
       <w:r>
-        <w:rPr>
-          <w:b w:val="false"/>
-          <w:bCs w:val="false"/>
-          <w:sz w:val="22"/>
-          <w:szCs w:val="22"/>
-        </w:rPr>
-        <w:t>Per a la realització d’aquesta pràctica es proposava, mitjançant els diversos algorismes de cerca informada i no informada vists durant les hores de classe, resoldre diverses qüestions en el clàssic i popular joc del Pac-Man.</w:t>
+        <w:t xml:space="preserve">Per a la realització d’aquesta </w:t>
+      </w:r>
+      <w:r>
+        <w:t>pràctica es proposava, mitjançant els diversos algorismes de cerca informada i no informada vists durant les hores de classe, resoldre diverses qüestions en el clàssic i popular joc del Pac-Man.</w:t>
       </w:r>
     </w:p>
     <w:p>
       <w:pPr>
-        <w:pStyle w:val="Normal"/>
-        <w:widowControl/>
-        <w:bidi w:val="0"/>
-        <w:spacing w:lineRule="auto" w:line="259" w:before="0" w:after="160"/>
         <w:jc w:val="both"/>
         <w:rPr>
-          <w:b/>
           <w:b/>
           <w:bCs/>
           <w:sz w:val="28"/>
           <w:szCs w:val="28"/>
-          <w:u w:val="none"/>
         </w:rPr>
       </w:pPr>
       <w:r>
@@ -2502,23 +2701,28 @@
           <w:bCs/>
           <w:sz w:val="28"/>
           <w:szCs w:val="28"/>
-          <w:u w:val="none"/>
-        </w:rPr>
-        <w:t>Descripció de les decisions preses en la implementació de l’algoritme A*.</w:t>
+        </w:rPr>
+        <w:t>Descripció de les decisions preses en la implementació de l’a</w:t>
+      </w:r>
+      <w:r>
+        <w:rPr>
+          <w:b/>
+          <w:bCs/>
+          <w:sz w:val="28"/>
+          <w:szCs w:val="28"/>
+        </w:rPr>
+        <w:t>lgoritme A*.</w:t>
       </w:r>
     </w:p>
     <w:p>
       <w:pPr>
-        <w:pStyle w:val="Normal"/>
-        <w:widowControl/>
-        <w:bidi w:val="0"/>
-        <w:spacing w:lineRule="auto" w:line="259" w:before="0" w:after="160"/>
         <w:jc w:val="both"/>
-        <w:rPr/>
       </w:pPr>
       <w:r>
-        <w:rPr/>
-        <w:t xml:space="preserve">Degut a la semblança entre l’A* i l’algoritme UCS implementat a classe, veiem que l’A* és el mateix codi amb l’adició de l’heurística. Per a garantir que l’algoritme sigui òptim, i assumint que la cerca es en graf tal com diu l’enunciat, necessitem una heurística consistent. La tècnica emprada per a transforma una heurística admissible a consistent es la tècnica del </w:t>
+        <w:t>Degut a la semblança entre l’A* i l’algoritme UCS implementat a classe, veiem que l’A* és el mateix codi amb l’adició de l’heurística. Per a garantir que l’algoritme sigui òptim, i assumint que la cerca es en graf tal com diu l’enunciat, neces</w:t>
+      </w:r>
+      <w:r>
+        <w:t xml:space="preserve">sitem una heurística consistent. La tècnica emprada per a transforma una heurística admissible a consistent es la tècnica del </w:t>
       </w:r>
       <w:r>
         <w:rPr>
@@ -2528,10 +2732,6 @@
         <w:t>path-max</w:t>
       </w:r>
       <w:r>
-        <w:rPr>
-          <w:i w:val="false"/>
-          <w:iCs w:val="false"/>
-        </w:rPr>
         <w:t xml:space="preserve">. Hem optat per aplicar el </w:t>
       </w:r>
       <w:r>
@@ -2542,11 +2742,10 @@
         <w:t>path-max</w:t>
       </w:r>
       <w:r>
-        <w:rPr>
-          <w:i w:val="false"/>
-          <w:iCs w:val="false"/>
-        </w:rPr>
-        <w:t xml:space="preserve"> ja que en garanteix una heurística consistent a partir d’una heurística admissible ja que si es admissible i consistent al aplicar el </w:t>
+        <w:t xml:space="preserve"> ja que en garanteix una heurística consistent a partir d’una heurística admissible ja </w:t>
+      </w:r>
+      <w:r>
+        <w:t xml:space="preserve">que si es admissible i consistent al aplicar el </w:t>
       </w:r>
       <w:r>
         <w:rPr>
@@ -2556,99 +2755,56 @@
         <w:t>path-max</w:t>
       </w:r>
       <w:r>
-        <w:rPr>
-          <w:i w:val="false"/>
-          <w:iCs w:val="false"/>
-        </w:rPr>
         <w:t xml:space="preserve"> seguirà essent consistent.</w:t>
       </w:r>
     </w:p>
     <w:p>
       <w:pPr>
         <w:pStyle w:val="Codi"/>
-        <w:rPr/>
       </w:pPr>
       <w:r>
-        <w:rPr>
-          <w:i w:val="false"/>
-          <w:iCs w:val="false"/>
-        </w:rPr>
         <w:tab/>
       </w:r>
       <w:r>
-        <w:rPr>
-          <w:b w:val="false"/>
-          <w:i w:val="false"/>
-          <w:iCs w:val="false"/>
-        </w:rPr>
         <w:t>path_max_fn = n.cost</w:t>
       </w:r>
       <w:r>
-        <w:rPr/>
         <w:br/>
+      </w:r>
+      <w:r>
         <w:tab/>
       </w:r>
       <w:r>
-        <w:rPr>
-          <w:b w:val="false"/>
-          <w:i w:val="false"/>
-        </w:rPr>
         <w:t>path_max_gnhn = ns.cost+heuristic(ns.state, problem)</w:t>
       </w:r>
       <w:r>
-        <w:rPr/>
         <w:br/>
+      </w:r>
+      <w:r>
         <w:tab/>
       </w:r>
       <w:r>
-        <w:rPr>
-          <w:b w:val="false"/>
-          <w:i w:val="false"/>
-        </w:rPr>
         <w:t>path_max = max(path_max_fn, path_max_gnhn)</w:t>
       </w:r>
       <w:r>
-        <w:rPr/>
         <w:br/>
+      </w:r>
+      <w:r>
         <w:tab/>
       </w:r>
       <w:r>
-        <w:rPr>
-          <w:b w:val="false"/>
-          <w:i w:val="false"/>
-        </w:rPr>
         <w:t>fringe.push(ns, path_max)</w:t>
       </w:r>
     </w:p>
     <w:p>
       <w:pPr>
-        <w:pStyle w:val="Normal"/>
-        <w:widowControl/>
-        <w:bidi w:val="0"/>
-        <w:spacing w:lineRule="auto" w:line="259" w:before="0" w:after="160"/>
         <w:jc w:val="both"/>
-        <w:rPr>
-          <w:i w:val="false"/>
-          <w:i w:val="false"/>
-          <w:iCs w:val="false"/>
-        </w:rPr>
       </w:pPr>
-      <w:r>
-        <w:rPr>
-          <w:i w:val="false"/>
-          <w:iCs w:val="false"/>
-        </w:rPr>
-      </w:r>
     </w:p>
     <w:p>
       <w:pPr>
-        <w:pStyle w:val="Normal"/>
-        <w:widowControl/>
-        <w:bidi w:val="0"/>
-        <w:spacing w:lineRule="auto" w:line="259" w:before="0" w:after="160"/>
         <w:jc w:val="both"/>
         <w:rPr>
-          <w:b/>
           <w:b/>
           <w:bCs/>
           <w:sz w:val="28"/>
@@ -2662,20 +2818,23 @@
           <w:sz w:val="28"/>
           <w:szCs w:val="28"/>
         </w:rPr>
-        <w:t>Descripció de les heurístiques proposades i de les decisions preses.</w:t>
+        <w:t>Descripció de les heurís</w:t>
+      </w:r>
+      <w:r>
+        <w:rPr>
+          <w:b/>
+          <w:bCs/>
+          <w:sz w:val="28"/>
+          <w:szCs w:val="28"/>
+        </w:rPr>
+        <w:t>tiques proposades i de les decisions preses.</w:t>
       </w:r>
     </w:p>
     <w:p>
       <w:pPr>
-        <w:pStyle w:val="Normal"/>
-        <w:widowControl/>
-        <w:bidi w:val="0"/>
-        <w:spacing w:lineRule="auto" w:line="259" w:before="0" w:after="160"/>
         <w:jc w:val="both"/>
-        <w:rPr/>
       </w:pPr>
       <w:r>
-        <w:rPr/>
         <w:t xml:space="preserve">- </w:t>
       </w:r>
       <w:r>
@@ -2685,20 +2844,23 @@
           <w:sz w:val="24"/>
           <w:szCs w:val="24"/>
         </w:rPr>
-        <w:t>Corners Problem</w:t>
+        <w:t>Corners</w:t>
+      </w:r>
+      <w:r>
+        <w:rPr>
+          <w:i/>
+          <w:iCs/>
+          <w:sz w:val="24"/>
+          <w:szCs w:val="24"/>
+        </w:rPr>
+        <w:t>Problem</w:t>
       </w:r>
     </w:p>
     <w:p>
       <w:pPr>
-        <w:pStyle w:val="Normal"/>
-        <w:widowControl/>
-        <w:bidi w:val="0"/>
-        <w:spacing w:lineRule="auto" w:line="259" w:before="0" w:after="160"/>
         <w:jc w:val="both"/>
-        <w:rPr/>
       </w:pPr>
       <w:r>
-        <w:rPr/>
         <w:t xml:space="preserve">Per a definir la heurística </w:t>
       </w:r>
       <w:r>
@@ -2706,128 +2868,111 @@
           <w:i/>
           <w:iCs/>
         </w:rPr>
-        <w:t>Corners Problem</w:t>
-      </w:r>
-      <w:r>
-        <w:rPr>
-          <w:i w:val="false"/>
-          <w:iCs w:val="false"/>
-        </w:rPr>
-        <w:t xml:space="preserve"> el que fem es la suma de la distància de Manhattan des del Pac-</w:t>
-      </w:r>
-      <w:r>
-        <w:rPr>
-          <w:i w:val="false"/>
-          <w:iCs w:val="false"/>
-        </w:rPr>
-        <w:t>M</w:t>
-      </w:r>
-      <w:r>
-        <w:rPr>
-          <w:i w:val="false"/>
-          <w:iCs w:val="false"/>
-        </w:rPr>
-        <w:t xml:space="preserve">an a cada un dels </w:t>
+        <w:t>Corners</w:t>
       </w:r>
       <w:r>
         <w:rPr>
           <w:i/>
           <w:iCs/>
         </w:rPr>
+        <w:t>Problem</w:t>
+      </w:r>
+      <w:r>
+        <w:t xml:space="preserve"> el que fem es la suma de la distància de Manhattan des del Pac-Man a cada un dels </w:t>
+      </w:r>
+      <w:r>
+        <w:rPr>
+          <w:i/>
+          <w:iCs/>
+        </w:rPr>
         <w:t>corners</w:t>
       </w:r>
       <w:r>
-        <w:rPr>
-          <w:i w:val="false"/>
-          <w:iCs w:val="false"/>
-        </w:rPr>
-        <w:t xml:space="preserve"> no visitats. Aquesta heurística és admissible ja que si solament queda una cantonada per visitar, la heurística com a molt serà la distància del </w:t>
-      </w:r>
-      <w:r>
-        <w:rPr>
-          <w:rFonts w:eastAsia="Calibri" w:cs="" w:cstheme="minorBidi" w:eastAsiaTheme="minorHAnsi"/>
-          <w:i w:val="false"/>
-          <w:iCs w:val="false"/>
-          <w:color w:val="auto"/>
-          <w:kern w:val="0"/>
-          <w:sz w:val="22"/>
-          <w:szCs w:val="22"/>
-          <w:lang w:val="ca-ES" w:eastAsia="en-US" w:bidi="ar-SA"/>
-        </w:rPr>
+        <w:t xml:space="preserve"> no visitats. Aquesta heurística és admissible ja que si sol</w:t>
+      </w:r>
+      <w:r>
+        <w:t xml:space="preserve">ament queda una cantonada per visitar, la heurística com a molt serà la distància del </w:t>
+      </w:r>
+      <w:r>
         <w:t>Pac-Man</w:t>
       </w:r>
       <w:r>
-        <w:rPr>
-          <w:i w:val="false"/>
-          <w:iCs w:val="false"/>
-        </w:rPr>
-        <w:t xml:space="preserve"> a aquesta cantonada i mai es sobreestimarà el cost. Si tenim més d’una cantonada el Pac-</w:t>
-      </w:r>
-      <w:r>
-        <w:rPr>
-          <w:i w:val="false"/>
-          <w:iCs w:val="false"/>
-        </w:rPr>
-        <w:t>M</w:t>
-      </w:r>
-      <w:r>
-        <w:rPr>
-          <w:i w:val="false"/>
-          <w:iCs w:val="false"/>
-        </w:rPr>
-        <w:t xml:space="preserve">an tampoc ho sobreestimarà perquè la suma de les distàncies no sobreestimarà el cost del camí d’anar a la cantonada més </w:t>
-      </w:r>
-      <w:r>
-        <w:rPr>
-          <w:rFonts w:eastAsia="Calibri" w:cs="" w:cstheme="minorBidi" w:eastAsiaTheme="minorHAnsi"/>
-          <w:i w:val="false"/>
-          <w:iCs w:val="false"/>
-          <w:color w:val="auto"/>
-          <w:kern w:val="0"/>
-          <w:sz w:val="22"/>
-          <w:szCs w:val="22"/>
-          <w:lang w:val="ca-ES" w:eastAsia="en-US" w:bidi="ar-SA"/>
-        </w:rPr>
+        <w:t xml:space="preserve"> a aquesta cantonada i mai es sobreestimarà el cost. Si tenim més d’una cantonada el Pac-Man tampoc ho sobreestimarà perquè la suma de les distàncies no sobreestim</w:t>
+      </w:r>
+      <w:r>
+        <w:t xml:space="preserve">arà el cost del camí d’anar a la cantonada més </w:t>
+      </w:r>
+      <w:r>
         <w:t xml:space="preserve">propera </w:t>
       </w:r>
       <w:r>
-        <w:rPr>
-          <w:i w:val="false"/>
-          <w:iCs w:val="false"/>
-        </w:rPr>
         <w:t>i a les restants.</w:t>
       </w:r>
     </w:p>
     <w:p>
       <w:pPr>
         <w:pStyle w:val="Codi"/>
-        <w:rPr/>
       </w:pPr>
       <w:r>
-        <w:rPr/>
         <w:tab/>
         <w:t>for corner in corners:  # Corners no visitats</w:t>
+      </w:r>
+      <w:r>
         <w:br/>
+      </w:r>
+      <w:r>
         <w:tab/>
+      </w:r>
+      <w:r>
         <w:tab/>
+      </w:r>
+      <w:r>
         <w:tab/>
         <w:t>xy1 = position</w:t>
+      </w:r>
+      <w:r>
         <w:br/>
+      </w:r>
+      <w:r>
         <w:tab/>
+      </w:r>
+      <w:r>
         <w:tab/>
+      </w:r>
+      <w:r>
         <w:tab/>
         <w:t>xy2 = corner</w:t>
+      </w:r>
+      <w:r>
         <w:br/>
+      </w:r>
+      <w:r>
         <w:tab/>
+      </w:r>
+      <w:r>
         <w:tab/>
+      </w:r>
+      <w:r>
         <w:tab/>
         <w:t xml:space="preserve">total += abs(xy1[0] - xy2[0]) + abs(xy1[1] - </w:t>
+      </w:r>
+      <w:r>
         <w:tab/>
+      </w:r>
+      <w:r>
         <w:tab/>
+      </w:r>
+      <w:r>
         <w:tab/>
+      </w:r>
+      <w:r>
         <w:tab/>
         <w:t>xy2[1])</w:t>
+      </w:r>
+      <w:r>
         <w:br/>
+      </w:r>
+      <w:r>
         <w:tab/>
         <w:t>return total</w:t>
       </w:r>
@@ -2835,18 +2980,10 @@
     <w:p>
       <w:pPr>
         <w:pStyle w:val="Codi"/>
-        <w:rPr/>
       </w:pPr>
-      <w:r>
-        <w:rPr/>
-      </w:r>
     </w:p>
     <w:p>
       <w:pPr>
-        <w:pStyle w:val="Normal"/>
-        <w:widowControl/>
-        <w:bidi w:val="0"/>
-        <w:spacing w:lineRule="auto" w:line="259" w:before="0" w:after="160"/>
         <w:jc w:val="both"/>
         <w:rPr>
           <w:sz w:val="24"/>
@@ -2867,23 +3004,23 @@
           <w:sz w:val="24"/>
           <w:szCs w:val="24"/>
         </w:rPr>
-        <w:t xml:space="preserve"> Food Search Problem</w:t>
+        <w:t xml:space="preserve"> FoodSearch</w:t>
+      </w:r>
+      <w:r>
+        <w:rPr>
+          <w:i/>
+          <w:iCs/>
+          <w:sz w:val="24"/>
+          <w:szCs w:val="24"/>
+        </w:rPr>
+        <w:t>Problem</w:t>
       </w:r>
     </w:p>
     <w:p>
       <w:pPr>
-        <w:pStyle w:val="Normal"/>
-        <w:widowControl/>
-        <w:bidi w:val="0"/>
-        <w:spacing w:lineRule="auto" w:line="259" w:before="0" w:after="160"/>
         <w:jc w:val="both"/>
-        <w:rPr/>
       </w:pPr>
       <w:r>
-        <w:rPr>
-          <w:i w:val="false"/>
-          <w:iCs w:val="false"/>
-        </w:rPr>
         <w:t xml:space="preserve">Dins del </w:t>
       </w:r>
       <w:r>
@@ -2891,30 +3028,24 @@
           <w:i/>
           <w:iCs/>
         </w:rPr>
-        <w:t>Food Search Problem</w:t>
-      </w:r>
-      <w:r>
-        <w:rPr>
-          <w:i w:val="false"/>
-          <w:iCs w:val="false"/>
-        </w:rPr>
+        <w:t>FoodSearch</w:t>
+      </w:r>
+      <w:r>
+        <w:rPr>
+          <w:i/>
+          <w:iCs/>
+        </w:rPr>
+        <w:t>Problem</w:t>
+      </w:r>
+      <w:r>
         <w:t xml:space="preserve"> disposem de dues heurístiques: una de consistent i una de no consistent i no admissible però molt més òptima i ràpida que la consistent.</w:t>
       </w:r>
     </w:p>
     <w:p>
       <w:pPr>
-        <w:pStyle w:val="Normal"/>
-        <w:widowControl/>
-        <w:bidi w:val="0"/>
-        <w:spacing w:lineRule="auto" w:line="259" w:before="0" w:after="160"/>
         <w:jc w:val="both"/>
-        <w:rPr/>
       </w:pPr>
       <w:r>
-        <w:rPr>
-          <w:i w:val="false"/>
-          <w:iCs w:val="false"/>
-        </w:rPr>
         <w:t>La consistent, semblant al C</w:t>
       </w:r>
       <w:r>
@@ -2922,28 +3053,23 @@
           <w:i/>
           <w:iCs/>
         </w:rPr>
-        <w:t>orners Problem</w:t>
-      </w:r>
-      <w:r>
-        <w:rPr>
-          <w:i w:val="false"/>
-          <w:iCs w:val="false"/>
-        </w:rPr>
-        <w:t>, retorna la suma de les distàncies als punts per on hem de passar encara, es a dir, les boles de menjar que el Pac-</w:t>
-      </w:r>
-      <w:r>
-        <w:rPr>
-          <w:i w:val="false"/>
-          <w:iCs w:val="false"/>
-        </w:rPr>
-        <w:t>M</w:t>
-      </w:r>
-      <w:r>
-        <w:rPr>
-          <w:i w:val="false"/>
-          <w:iCs w:val="false"/>
-        </w:rPr>
-        <w:t>an encara no s’ha menjat. Al igual que en el problema anterior, la demostració de consistència d’aquesta heurística es fa a partir de si queda una bola o més d’una. Si queda una bola és consistent ja que es el camí més proper i si en queden més d’una serà el camí més proper més el camí cap a les altres.</w:t>
+        <w:t>orners</w:t>
+      </w:r>
+      <w:r>
+        <w:rPr>
+          <w:i/>
+          <w:iCs/>
+        </w:rPr>
+        <w:t>Problem</w:t>
+      </w:r>
+      <w:r>
+        <w:t>, retorna la suma de les distàncies als punts pe</w:t>
+      </w:r>
+      <w:r>
+        <w:t>r on hem de passar encara, es a dir, les boles de menjar que el Pac-Man encara no s’ha menjat. Al igual que en el problema anterior, la demostració de consistència d’aquesta heurística es fa a partir de si queda una bola o més d’una. Si queda una bola és c</w:t>
+      </w:r>
+      <w:r>
+        <w:t>onsistent ja que es el camí més proper i si en queden més d’una serà el camí més proper més el camí cap a les altres.</w:t>
       </w:r>
       <w:r>
         <w:br w:type="page"/>
@@ -2951,16 +3077,10 @@
     </w:p>
     <w:p>
       <w:pPr>
-        <w:pStyle w:val="Normal"/>
-        <w:bidi w:val="0"/>
         <w:jc w:val="both"/>
-        <w:rPr/>
       </w:pPr>
       <w:r>
-        <w:rPr>
-          <w:i w:val="false"/>
-          <w:iCs w:val="false"/>
-        </w:rPr>
+        <w:lastRenderedPageBreak/>
         <w:t xml:space="preserve">Aquesta heurística, en el mapa petit </w:t>
       </w:r>
       <w:r>
@@ -2968,221 +3088,264 @@
           <w:i/>
           <w:iCs/>
         </w:rPr>
-        <w:t>Tricky Search</w:t>
-      </w:r>
-      <w:r>
-        <w:rPr>
-          <w:i w:val="false"/>
-          <w:iCs w:val="false"/>
-        </w:rPr>
-        <w:t xml:space="preserve">, donava un camí bastant òptim i no tardava massa. Al mapa gran </w:t>
+        <w:t>tricky</w:t>
       </w:r>
       <w:r>
         <w:rPr>
           <w:i/>
           <w:iCs/>
         </w:rPr>
-        <w:t>Big Search</w:t>
-      </w:r>
-      <w:r>
-        <w:rPr>
-          <w:i w:val="false"/>
-          <w:iCs w:val="false"/>
-        </w:rPr>
-        <w:t>, en canvi, la solució tardava més de 15 segons en trobar-se, expandia gairebé 50,000 nodes i la solució mostrada era òbviament lluny de ser òptima. Al veure això vam pensar que podia causar aquests resultats tan dolents. Observant el camí que feia el Pac-</w:t>
-      </w:r>
-      <w:r>
-        <w:rPr>
-          <w:i w:val="false"/>
-          <w:iCs w:val="false"/>
-        </w:rPr>
-        <w:t>M</w:t>
-      </w:r>
-      <w:r>
-        <w:rPr>
-          <w:i w:val="false"/>
-          <w:iCs w:val="false"/>
-        </w:rPr>
-        <w:t xml:space="preserve">an i tenint en compte el que calculava l’heurística vam descobrir l’error. Aquest error no es donava al </w:t>
+        <w:t>Search</w:t>
+      </w:r>
+      <w:r>
+        <w:t xml:space="preserve">, donava un camí bastant òptim i no tardava massa. Al mapa gran </w:t>
+      </w:r>
+      <w:r>
+        <w:t>b</w:t>
       </w:r>
       <w:r>
         <w:rPr>
           <w:i/>
           <w:iCs/>
         </w:rPr>
-        <w:t>Tricky Search</w:t>
-      </w:r>
-      <w:r>
-        <w:rPr>
-          <w:i w:val="false"/>
-          <w:iCs w:val="false"/>
-        </w:rPr>
-        <w:t xml:space="preserve"> però si al </w:t>
+        <w:t>ig</w:t>
       </w:r>
       <w:r>
         <w:rPr>
           <w:i/>
           <w:iCs/>
         </w:rPr>
-        <w:t>Big Search</w:t>
-      </w:r>
-      <w:r>
-        <w:rPr>
-          <w:i w:val="false"/>
-          <w:iCs w:val="false"/>
-        </w:rPr>
-        <w:t xml:space="preserve"> ja que al </w:t>
-      </w:r>
-      <w:r>
-        <w:rPr>
-          <w:i/>
-          <w:iCs/>
-        </w:rPr>
-        <w:t xml:space="preserve">Tricky Search </w:t>
-      </w:r>
-      <w:r>
-        <w:rPr>
-          <w:i w:val="false"/>
-          <w:iCs w:val="false"/>
-        </w:rPr>
-        <w:t>el Pac-</w:t>
-      </w:r>
-      <w:r>
-        <w:rPr>
-          <w:i w:val="false"/>
-          <w:iCs w:val="false"/>
-        </w:rPr>
-        <w:t>M</w:t>
-      </w:r>
-      <w:r>
-        <w:rPr>
-          <w:i w:val="false"/>
-          <w:iCs w:val="false"/>
-        </w:rPr>
-        <w:t xml:space="preserve">an comença a un costat del mapa però al </w:t>
-      </w:r>
-      <w:r>
-        <w:rPr>
-          <w:i/>
-          <w:iCs/>
-        </w:rPr>
-        <w:t>Big Search</w:t>
-      </w:r>
-      <w:r>
-        <w:rPr>
-          <w:i w:val="false"/>
-          <w:iCs w:val="false"/>
-        </w:rPr>
-        <w:t xml:space="preserve"> comença al mig. Això feia que el Pac-</w:t>
-      </w:r>
-      <w:r>
-        <w:rPr>
-          <w:i w:val="false"/>
-          <w:iCs w:val="false"/>
-        </w:rPr>
-        <w:t>M</w:t>
-      </w:r>
-      <w:r>
-        <w:rPr>
-          <w:i w:val="false"/>
-          <w:iCs w:val="false"/>
-        </w:rPr>
-        <w:t xml:space="preserve">an contínuament: «menjo una bola i em desplaço cap a l’Est», «ara com que he menjat una bola a l’Est, l’heurística dóna millor resultat anar cap a l’Oest ja que estaré mes prop de la resta de nodes», aleshores menjarà </w:t>
-      </w:r>
-      <w:r>
-        <w:rPr>
-          <w:rFonts w:eastAsia="Calibri" w:cs="" w:cstheme="minorBidi" w:eastAsiaTheme="minorHAnsi"/>
-          <w:i w:val="false"/>
-          <w:iCs w:val="false"/>
-          <w:color w:val="auto"/>
-          <w:kern w:val="0"/>
-          <w:sz w:val="22"/>
-          <w:szCs w:val="22"/>
-          <w:lang w:val="ca-ES" w:eastAsia="en-US" w:bidi="ar-SA"/>
-        </w:rPr>
-        <w:t>dues boles</w:t>
-      </w:r>
-      <w:r>
-        <w:rPr>
-          <w:i w:val="false"/>
-          <w:iCs w:val="false"/>
-        </w:rPr>
-        <w:t xml:space="preserve"> de l’Oest i es repetirà el mateix però ara amb l’Est. Observant aquest comportament vam crear la nova heurística per a evitar aquest comportament. Aquest comportament el que acabava fent anant-se movent d’Est a Oest era augmentar la distància entre les boles de menjar. Per tant vam afegir la distància de</w:t>
-      </w:r>
-      <w:r>
-        <w:rPr/>
-        <w:t xml:space="preserve"> </w:t>
-      </w:r>
-      <w:r>
-        <w:rPr>
-          <w:i w:val="false"/>
-          <w:iCs w:val="false"/>
-        </w:rPr>
-        <w:t>Manhattan</w:t>
-      </w:r>
-      <w:r>
-        <w:rPr/>
-        <w:t xml:space="preserve"> </w:t>
-      </w:r>
-      <w:r>
-        <w:rPr>
-          <w:i w:val="false"/>
-          <w:iCs w:val="false"/>
-        </w:rPr>
-        <w:t>entre les boles de menjar restants, cada bola amb cada bola. Això feia que el Pac-</w:t>
-      </w:r>
-      <w:r>
-        <w:rPr>
-          <w:i w:val="false"/>
-          <w:iCs w:val="false"/>
-        </w:rPr>
-        <w:t>M</w:t>
-      </w:r>
-      <w:r>
-        <w:rPr>
-          <w:i w:val="false"/>
-          <w:iCs w:val="false"/>
-        </w:rPr>
-        <w:t xml:space="preserve">an també intentés disminuir aquesta dada i ho feia menjant-se primer totes les boles de l’Oest i després totes les de l’Est. Aquest canvi, tot i que causa que l’heurística no sigui ni admissible ni consistent genera un increment massiu de l’eficiència, trobant la solució al </w:t>
-      </w:r>
-      <w:r>
-        <w:rPr>
-          <w:i/>
-          <w:iCs/>
-        </w:rPr>
-        <w:t>Big Search</w:t>
-      </w:r>
-      <w:r>
-        <w:rPr>
-          <w:i w:val="false"/>
-          <w:iCs w:val="false"/>
-        </w:rPr>
-        <w:t xml:space="preserve"> en menys de 1 segon, expandint solament 300 nodes i amb una solució que requereix 700 passos menys que l’heurística original.</w:t>
+        <w:t>Search</w:t>
+      </w:r>
+      <w:r>
+        <w:t xml:space="preserve">, en canvi, </w:t>
+      </w:r>
+      <w:r>
+        <w:t xml:space="preserve">la solució tardava més de 15 segons en trobar-se, expandia gairebé 50,000 nodes i la solució mostrada era òbviament lluny de ser òptima. </w:t>
+      </w:r>
+      <w:r>
+        <w:t>Al veure això vam pensar que podia causar aquests resultats tan dolents. Observant el camí que feia el Pac-Man i tenint</w:t>
+      </w:r>
+      <w:r>
+        <w:t xml:space="preserve"> en compte el que calculava l’heurística vam descobrir l’error. </w:t>
       </w:r>
     </w:p>
     <w:p>
       <w:pPr>
-        <w:pStyle w:val="Normal"/>
-        <w:bidi w:val="0"/>
-        <w:rPr>
-          <w:i w:val="false"/>
-          <w:i w:val="false"/>
-          <w:iCs w:val="false"/>
-        </w:rPr>
+        <w:jc w:val="both"/>
       </w:pPr>
       <w:r>
-        <w:rPr/>
+        <w:t xml:space="preserve">Aquest error no es donava al </w:t>
+      </w:r>
+      <w:r>
+        <w:rPr>
+          <w:i/>
+          <w:iCs/>
+        </w:rPr>
+        <w:t>tricky</w:t>
+      </w:r>
+      <w:r>
+        <w:rPr>
+          <w:i/>
+          <w:iCs/>
+        </w:rPr>
+        <w:t xml:space="preserve">Search </w:t>
+      </w:r>
+      <w:r>
+        <w:t xml:space="preserve">però si al </w:t>
+      </w:r>
+      <w:r>
+        <w:rPr>
+          <w:i/>
+          <w:iCs/>
+        </w:rPr>
+        <w:t>big</w:t>
+      </w:r>
+      <w:r>
+        <w:rPr>
+          <w:i/>
+          <w:iCs/>
+        </w:rPr>
+        <w:t>Search</w:t>
+      </w:r>
+      <w:r>
+        <w:t xml:space="preserve"> ja que al </w:t>
+      </w:r>
+      <w:r>
+        <w:rPr>
+          <w:i/>
+          <w:iCs/>
+        </w:rPr>
+        <w:t>t</w:t>
+      </w:r>
+      <w:r>
+        <w:rPr>
+          <w:i/>
+          <w:iCs/>
+        </w:rPr>
+        <w:t>ricky</w:t>
+      </w:r>
+      <w:r>
+        <w:rPr>
+          <w:i/>
+          <w:iCs/>
+        </w:rPr>
+        <w:t xml:space="preserve">Search </w:t>
+      </w:r>
+      <w:r>
+        <w:t xml:space="preserve">el Pac-Man comença a un costat del mapa però al </w:t>
+      </w:r>
+      <w:r>
+        <w:rPr>
+          <w:i/>
+          <w:iCs/>
+        </w:rPr>
+        <w:t>b</w:t>
+      </w:r>
+      <w:r>
+        <w:rPr>
+          <w:i/>
+          <w:iCs/>
+        </w:rPr>
+        <w:t>ig</w:t>
+      </w:r>
+      <w:r>
+        <w:rPr>
+          <w:i/>
+          <w:iCs/>
+        </w:rPr>
+        <w:t>Search</w:t>
+      </w:r>
+      <w:r>
+        <w:t xml:space="preserve"> comença al mig. Això feia que el Pac-Man </w:t>
+      </w:r>
+      <w:r>
+        <w:t xml:space="preserve">realitzés </w:t>
+      </w:r>
+      <w:r>
+        <w:t>con</w:t>
+      </w:r>
+      <w:r>
+        <w:t xml:space="preserve">tínuament: «menjo una bola i em desplaço cap a l’Est», «ara com que he menjat una bola a l’Est, l’heurística dóna millor resultat anar cap a l’Oest ja que estaré mes prop de la resta de </w:t>
+      </w:r>
+      <w:r>
+        <w:t>bol</w:t>
+      </w:r>
+      <w:r>
+        <w:t xml:space="preserve">es», </w:t>
+      </w:r>
+      <w:r>
+        <w:t xml:space="preserve">aleshores menjarà </w:t>
+      </w:r>
+      <w:r>
+        <w:t>dues boles</w:t>
+      </w:r>
+      <w:r>
+        <w:t xml:space="preserve"> de l’Oest i es repetirà el mateix</w:t>
+      </w:r>
+      <w:r>
+        <w:t xml:space="preserve"> però ara amb l’Est.</w:t>
       </w:r>
     </w:p>
     <w:p>
       <w:pPr>
-        <w:pStyle w:val="Normal"/>
-        <w:widowControl/>
-        <w:bidi w:val="0"/>
-        <w:spacing w:lineRule="auto" w:line="259" w:before="0" w:after="160"/>
         <w:jc w:val="both"/>
-        <w:rPr>
-          <w:b/>
+      </w:pPr>
+      <w:r>
+        <w:t xml:space="preserve">Observant aquest comportament vam crear la nova heurística per a </w:t>
+      </w:r>
+      <w:r>
+        <w:t>-lo</w:t>
+      </w:r>
+      <w:r>
+        <w:t xml:space="preserve">. </w:t>
+      </w:r>
+      <w:r>
+        <w:t>El que causava aquest comportament era que</w:t>
+      </w:r>
+      <w:r>
+        <w:t xml:space="preserve"> </w:t>
+      </w:r>
+      <w:r>
+        <w:t>el Pac-Man</w:t>
+      </w:r>
+      <w:r>
+        <w:t xml:space="preserve"> </w:t>
+      </w:r>
+      <w:r>
+        <w:t>s’anés</w:t>
+      </w:r>
+      <w:r>
+        <w:t xml:space="preserve"> movent d’Est a Oest </w:t>
+      </w:r>
+      <w:r>
+        <w:t>augmentant</w:t>
+      </w:r>
+      <w:r>
+        <w:t xml:space="preserve"> la distància entre les boles de menjar. Per tant vam afegir</w:t>
+      </w:r>
+      <w:r>
+        <w:t xml:space="preserve"> la distància de</w:t>
+      </w:r>
+      <w:r>
+        <w:t xml:space="preserve"> </w:t>
+      </w:r>
+      <w:r>
+        <w:t>Manhattan</w:t>
+      </w:r>
+      <w:r>
+        <w:t xml:space="preserve"> </w:t>
+      </w:r>
+      <w:r>
+        <w:t>entre les boles de menjar restants, cada bola amb cada bola. Això feia que el Pac-Man també intentés disminuir aquesta dada i ho feia menjant-se primer totes les boles de l’Oes</w:t>
+      </w:r>
+      <w:r>
+        <w:t>t i després totes les de l’Est.</w:t>
+      </w:r>
+    </w:p>
+    <w:p>
+      <w:pPr>
+        <w:jc w:val="both"/>
+      </w:pPr>
+      <w:r>
+        <w:t>Aquest canvi, tot i q</w:t>
+      </w:r>
+      <w:r>
+        <w:t xml:space="preserve">ue causa que l’heurística no sigui ni admissible ni consistent genera un increment massiu de l’eficiència, trobant la solució al </w:t>
+      </w:r>
+      <w:r>
+        <w:rPr>
+          <w:i/>
+          <w:iCs/>
+        </w:rPr>
+        <w:t>b</w:t>
+      </w:r>
+      <w:r>
+        <w:rPr>
+          <w:i/>
+          <w:iCs/>
+        </w:rPr>
+        <w:t>ig</w:t>
+      </w:r>
+      <w:r>
+        <w:rPr>
+          <w:i/>
+          <w:iCs/>
+        </w:rPr>
+        <w:t>Search</w:t>
+      </w:r>
+      <w:r>
+        <w:t xml:space="preserve"> en menys de 1 segon, expandint solament 300 nodes i amb una solució que requereix 700 passos menys que l’heurística </w:t>
+      </w:r>
+      <w:r>
+        <w:t>original.</w:t>
+      </w:r>
+    </w:p>
+    <w:p/>
+    <w:p>
+      <w:pPr>
+        <w:jc w:val="both"/>
+        <w:rPr>
           <w:b/>
           <w:bCs/>
           <w:sz w:val="32"/>
@@ -3199,26 +3362,211 @@
         <w:t>Opcional: Búsqueda subòptima</w:t>
       </w:r>
     </w:p>
+    <w:p>
+      <w:pPr>
+        <w:jc w:val="both"/>
+        <w:rPr>
+          <w:bCs/>
+        </w:rPr>
+      </w:pPr>
+      <w:r>
+        <w:rPr>
+          <w:bCs/>
+        </w:rPr>
+        <w:t xml:space="preserve">Hem pogut realitzar aquesta búsqueda dividint-la en búsquedes més petites. L’agent </w:t>
+      </w:r>
+      <w:r>
+        <w:rPr>
+          <w:bCs/>
+          <w:i/>
+        </w:rPr>
+        <w:t>ClosestDotSearchAgent</w:t>
+      </w:r>
+      <w:r>
+        <w:rPr>
+          <w:bCs/>
+        </w:rPr>
+        <w:t xml:space="preserve"> consisteix en anar sempre al punt de menjar més proper, i per a fer això utilitzem el problema </w:t>
+      </w:r>
+      <w:r>
+        <w:rPr>
+          <w:bCs/>
+          <w:i/>
+        </w:rPr>
+        <w:t>AnyFoodSearchProblem</w:t>
+      </w:r>
+      <w:r>
+        <w:rPr>
+          <w:bCs/>
+        </w:rPr>
+        <w:t xml:space="preserve">, un problema que consisteix en arribar a qualsevol punt de menjar. Aleshores, el que farem serà que cada cop que el </w:t>
+      </w:r>
+      <w:r>
+        <w:rPr>
+          <w:bCs/>
+          <w:i/>
+        </w:rPr>
+        <w:t>ClosestDotSearchAgent</w:t>
+      </w:r>
+      <w:r>
+        <w:rPr>
+          <w:bCs/>
+        </w:rPr>
+        <w:t xml:space="preserve"> soliciti el camí </w:t>
+      </w:r>
+      <w:r>
+        <w:rPr>
+          <w:bCs/>
+        </w:rPr>
+        <w:t>a la propera bola</w:t>
+      </w:r>
+      <w:r>
+        <w:rPr>
+          <w:bCs/>
+        </w:rPr>
+        <w:t xml:space="preserve">, es crearà i es solucionarà un problema </w:t>
+      </w:r>
+      <w:r>
+        <w:rPr>
+          <w:bCs/>
+          <w:i/>
+        </w:rPr>
+        <w:t>AnyFoodSearchProblem</w:t>
+      </w:r>
+      <w:r>
+        <w:rPr>
+          <w:bCs/>
+        </w:rPr>
+        <w:t xml:space="preserve"> amb les boles de menjar i la posició del Pac-Man com són al problema del </w:t>
+      </w:r>
+      <w:r>
+        <w:rPr>
+          <w:bCs/>
+          <w:i/>
+        </w:rPr>
+        <w:t>ClosestDotSearchAgent</w:t>
+      </w:r>
+      <w:r>
+        <w:rPr>
+          <w:bCs/>
+        </w:rPr>
+        <w:t>.</w:t>
+      </w:r>
+    </w:p>
+    <w:p>
+      <w:pPr>
+        <w:jc w:val="both"/>
+        <w:rPr>
+          <w:bCs/>
+        </w:rPr>
+      </w:pPr>
+      <w:r>
+        <w:rPr>
+          <w:bCs/>
+        </w:rPr>
+        <w:t xml:space="preserve">Per a definir el problema </w:t>
+      </w:r>
+      <w:r>
+        <w:rPr>
+          <w:bCs/>
+          <w:i/>
+        </w:rPr>
+        <w:t>AnyFoodSearchProblem</w:t>
+      </w:r>
+      <w:r>
+        <w:rPr>
+          <w:bCs/>
+        </w:rPr>
+        <w:t xml:space="preserve"> sol ens fa falta definir la funció </w:t>
+      </w:r>
+      <w:r>
+        <w:rPr>
+          <w:bCs/>
+          <w:i/>
+        </w:rPr>
+        <w:t>isGoalState</w:t>
+      </w:r>
+      <w:r>
+        <w:rPr>
+          <w:bCs/>
+        </w:rPr>
+        <w:t>. En aquesta funció sol hem de comprovar si a la nostra posició actual hi ha una bola de menjar o no.</w:t>
+      </w:r>
+    </w:p>
+    <w:p>
+      <w:pPr>
+        <w:jc w:val="both"/>
+        <w:rPr>
+          <w:bCs/>
+        </w:rPr>
+      </w:pPr>
+      <w:r>
+        <w:rPr>
+          <w:bCs/>
+        </w:rPr>
+        <w:t xml:space="preserve">A continuació, a la funció </w:t>
+      </w:r>
+      <w:r>
+        <w:rPr>
+          <w:bCs/>
+          <w:i/>
+        </w:rPr>
+        <w:t>findPathToClosestDot</w:t>
+      </w:r>
+      <w:r>
+        <w:rPr>
+          <w:bCs/>
+        </w:rPr>
+        <w:t xml:space="preserve"> sol ens farà falta crear un problema </w:t>
+      </w:r>
+      <w:r>
+        <w:rPr>
+          <w:bCs/>
+          <w:i/>
+        </w:rPr>
+        <w:t>AnyFoodSearchProblem</w:t>
+      </w:r>
+      <w:r>
+        <w:rPr>
+          <w:bCs/>
+        </w:rPr>
+        <w:t xml:space="preserve"> a partir de les dades de l’estat guardades a </w:t>
+      </w:r>
+      <w:r>
+        <w:rPr>
+          <w:bCs/>
+          <w:i/>
+        </w:rPr>
+        <w:t>GameState</w:t>
+      </w:r>
+      <w:r>
+        <w:rPr>
+          <w:bCs/>
+        </w:rPr>
+        <w:t xml:space="preserve"> i solucionar-lo per a que ens retorni solament el camí a la bola més propera. Això ho podem fer amb una crida al BFS implementat a classe.</w:t>
+      </w:r>
+      <w:bookmarkStart w:id="0" w:name="_GoBack"/>
+      <w:bookmarkEnd w:id="0"/>
+    </w:p>
     <w:sectPr>
-      <w:type w:val="nextPage"/>
       <w:pgSz w:w="11906" w:h="16838"/>
-      <w:pgMar w:left="1701" w:right="1701" w:header="0" w:top="1417" w:footer="0" w:bottom="1417" w:gutter="0"/>
-      <w:pgNumType w:start="0" w:fmt="decimal"/>
-      <w:formProt w:val="false"/>
+      <w:pgMar w:top="1417" w:right="1701" w:bottom="1417" w:left="1701" w:header="0" w:footer="0" w:gutter="0"/>
+      <w:pgNumType w:start="0"/>
+      <w:cols w:space="708"/>
+      <w:formProt w:val="0"/>
       <w:titlePg/>
-      <w:textDirection w:val="lrTb"/>
-      <w:docGrid w:type="default" w:linePitch="360" w:charSpace="4096"/>
+      <w:docGrid w:linePitch="360" w:charSpace="4096"/>
     </w:sectPr>
   </w:body>
 </w:document>
 </file>
 
 <file path=word/styles.xml><?xml version="1.0" encoding="utf-8"?>
-<w:styles xmlns:w="http://schemas.openxmlformats.org/wordprocessingml/2006/main" xmlns:w14="http://schemas.microsoft.com/office/word/2010/wordml" xmlns:mc="http://schemas.openxmlformats.org/markup-compatibility/2006" mc:Ignorable="w14">
+<w:styles xmlns:mc="http://schemas.openxmlformats.org/markup-compatibility/2006" xmlns:r="http://schemas.openxmlformats.org/officeDocument/2006/relationships" xmlns:w="http://schemas.openxmlformats.org/wordprocessingml/2006/main" xmlns:w14="http://schemas.microsoft.com/office/word/2010/wordml" mc:Ignorable="w14">
   <w:docDefaults>
     <w:rPrDefault>
       <w:rPr>
-        <w:rFonts w:ascii="Calibri" w:hAnsi="Calibri" w:eastAsia="Calibri" w:cs="" w:asciiTheme="minorHAnsi" w:cstheme="minorBidi" w:eastAsiaTheme="minorHAnsi" w:hAnsiTheme="minorHAnsi"/>
+        <w:rFonts w:asciiTheme="minorHAnsi" w:eastAsiaTheme="minorHAnsi" w:hAnsiTheme="minorHAnsi" w:cstheme="minorBidi"/>
         <w:sz w:val="22"/>
         <w:szCs w:val="22"/>
         <w:lang w:val="ca-ES" w:eastAsia="en-US" w:bidi="ar-SA"/>
@@ -3226,460 +3574,226 @@
     </w:rPrDefault>
     <w:pPrDefault>
       <w:pPr>
-        <w:suppressAutoHyphens w:val="true"/>
+        <w:suppressAutoHyphens/>
       </w:pPr>
     </w:pPrDefault>
   </w:docDefaults>
-  <w:latentStyles w:defLockedState="0" w:defUIPriority="99" w:defSemiHidden="0" w:defUnhideWhenUsed="0" w:defQFormat="0" w:count="376">
-    <w:lsdException w:name="Normal" w:uiPriority="0" w:qFormat="1"/>
-    <w:lsdException w:name="heading 1" w:uiPriority="9" w:qFormat="1"/>
-    <w:lsdException w:name="heading 2" w:uiPriority="9" w:semiHidden="1" w:unhideWhenUsed="1" w:qFormat="1"/>
-    <w:lsdException w:name="heading 3" w:uiPriority="9" w:semiHidden="1" w:unhideWhenUsed="1" w:qFormat="1"/>
-    <w:lsdException w:name="heading 4" w:uiPriority="9" w:semiHidden="1" w:unhideWhenUsed="1" w:qFormat="1"/>
-    <w:lsdException w:name="heading 5" w:uiPriority="9" w:semiHidden="1" w:unhideWhenUsed="1" w:qFormat="1"/>
-    <w:lsdException w:name="heading 6" w:uiPriority="9" w:semiHidden="1" w:unhideWhenUsed="1" w:qFormat="1"/>
-    <w:lsdException w:name="heading 7" w:uiPriority="9" w:semiHidden="1" w:unhideWhenUsed="1" w:qFormat="1"/>
-    <w:lsdException w:name="heading 8" w:uiPriority="9" w:semiHidden="1" w:unhideWhenUsed="1" w:qFormat="1"/>
-    <w:lsdException w:name="heading 9" w:uiPriority="9" w:semiHidden="1" w:unhideWhenUsed="1" w:qFormat="1"/>
-    <w:lsdException w:name="index 1" w:semiHidden="1" w:unhideWhenUsed="1"/>
-    <w:lsdException w:name="index 2" w:semiHidden="1" w:unhideWhenUsed="1"/>
-    <w:lsdException w:name="index 3" w:semiHidden="1" w:unhideWhenUsed="1"/>
-    <w:lsdException w:name="index 4" w:semiHidden="1" w:unhideWhenUsed="1"/>
-    <w:lsdException w:name="index 5" w:semiHidden="1" w:unhideWhenUsed="1"/>
-    <w:lsdException w:name="index 6" w:semiHidden="1" w:unhideWhenUsed="1"/>
-    <w:lsdException w:name="index 7" w:semiHidden="1" w:unhideWhenUsed="1"/>
-    <w:lsdException w:name="index 8" w:semiHidden="1" w:unhideWhenUsed="1"/>
-    <w:lsdException w:name="index 9" w:semiHidden="1" w:unhideWhenUsed="1"/>
-    <w:lsdException w:name="toc 1" w:uiPriority="39" w:semiHidden="1" w:unhideWhenUsed="1"/>
-    <w:lsdException w:name="toc 2" w:uiPriority="39" w:semiHidden="1" w:unhideWhenUsed="1"/>
-    <w:lsdException w:name="toc 3" w:uiPriority="39" w:semiHidden="1" w:unhideWhenUsed="1"/>
-    <w:lsdException w:name="toc 4" w:uiPriority="39" w:semiHidden="1" w:unhideWhenUsed="1"/>
-    <w:lsdException w:name="toc 5" w:uiPriority="39" w:semiHidden="1" w:unhideWhenUsed="1"/>
-    <w:lsdException w:name="toc 6" w:uiPriority="39" w:semiHidden="1" w:unhideWhenUsed="1"/>
-    <w:lsdException w:name="toc 7" w:uiPriority="39" w:semiHidden="1" w:unhideWhenUsed="1"/>
-    <w:lsdException w:name="toc 8" w:uiPriority="39" w:semiHidden="1" w:unhideWhenUsed="1"/>
-    <w:lsdException w:name="toc 9" w:uiPriority="39" w:semiHidden="1" w:unhideWhenUsed="1"/>
-    <w:lsdException w:name="Normal Indent" w:semiHidden="1" w:unhideWhenUsed="1"/>
-    <w:lsdException w:name="footnote text" w:semiHidden="1" w:unhideWhenUsed="1"/>
-    <w:lsdException w:name="annotation text" w:semiHidden="1" w:unhideWhenUsed="1"/>
-    <w:lsdException w:name="header" w:semiHidden="1" w:unhideWhenUsed="1"/>
-    <w:lsdException w:name="footer" w:semiHidden="1" w:unhideWhenUsed="1"/>
-    <w:lsdException w:name="index heading" w:semiHidden="1" w:unhideWhenUsed="1"/>
-    <w:lsdException w:name="caption" w:uiPriority="35" w:semiHidden="1" w:unhideWhenUsed="1" w:qFormat="1"/>
-    <w:lsdException w:name="table of figures" w:semiHidden="1" w:unhideWhenUsed="1"/>
-    <w:lsdException w:name="envelope address" w:semiHidden="1" w:unhideWhenUsed="1"/>
-    <w:lsdException w:name="envelope return" w:semiHidden="1" w:unhideWhenUsed="1"/>
-    <w:lsdException w:name="footnote reference" w:semiHidden="1" w:unhideWhenUsed="1"/>
-    <w:lsdException w:name="annotation reference" w:semiHidden="1" w:unhideWhenUsed="1"/>
-    <w:lsdException w:name="line number" w:semiHidden="1" w:unhideWhenUsed="1"/>
-    <w:lsdException w:name="page number" w:semiHidden="1" w:unhideWhenUsed="1"/>
-    <w:lsdException w:name="endnote reference" w:semiHidden="1" w:unhideWhenUsed="1"/>
-    <w:lsdException w:name="endnote text" w:semiHidden="1" w:unhideWhenUsed="1"/>
-    <w:lsdException w:name="table of authorities" w:semiHidden="1" w:unhideWhenUsed="1"/>
-    <w:lsdException w:name="macro" w:semiHidden="1" w:unhideWhenUsed="1"/>
-    <w:lsdException w:name="toa heading" w:semiHidden="1" w:unhideWhenUsed="1"/>
-    <w:lsdException w:name="List" w:semiHidden="1" w:unhideWhenUsed="1"/>
-    <w:lsdException w:name="List Bullet" w:semiHidden="1" w:unhideWhenUsed="1"/>
-    <w:lsdException w:name="List Number" w:semiHidden="1" w:unhideWhenUsed="1"/>
-    <w:lsdException w:name="List 2" w:semiHidden="1" w:unhideWhenUsed="1"/>
-    <w:lsdException w:name="List 3" w:semiHidden="1" w:unhideWhenUsed="1"/>
-    <w:lsdException w:name="List 4" w:semiHidden="1" w:unhideWhenUsed="1"/>
-    <w:lsdException w:name="List 5" w:semiHidden="1" w:unhideWhenUsed="1"/>
-    <w:lsdException w:name="List Bullet 2" w:semiHidden="1" w:unhideWhenUsed="1"/>
-    <w:lsdException w:name="List Bullet 3" w:semiHidden="1" w:unhideWhenUsed="1"/>
-    <w:lsdException w:name="List Bullet 4" w:semiHidden="1" w:unhideWhenUsed="1"/>
-    <w:lsdException w:name="List Bullet 5" w:semiHidden="1" w:unhideWhenUsed="1"/>
-    <w:lsdException w:name="List Number 2" w:semiHidden="1" w:unhideWhenUsed="1"/>
-    <w:lsdException w:name="List Number 3" w:semiHidden="1" w:unhideWhenUsed="1"/>
-    <w:lsdException w:name="List Number 4" w:semiHidden="1" w:unhideWhenUsed="1"/>
-    <w:lsdException w:name="List Number 5" w:semiHidden="1" w:unhideWhenUsed="1"/>
-    <w:lsdException w:name="Title" w:uiPriority="10" w:qFormat="1"/>
-    <w:lsdException w:name="Closing" w:semiHidden="1" w:unhideWhenUsed="1"/>
-    <w:lsdException w:name="Signature" w:semiHidden="1" w:unhideWhenUsed="1"/>
-    <w:lsdException w:name="Default Paragraph Font" w:uiPriority="1" w:semiHidden="1" w:unhideWhenUsed="1"/>
-    <w:lsdException w:name="Body Text" w:semiHidden="1" w:unhideWhenUsed="1"/>
-    <w:lsdException w:name="Body Text Indent" w:semiHidden="1" w:unhideWhenUsed="1"/>
-    <w:lsdException w:name="List Continue" w:semiHidden="1" w:unhideWhenUsed="1"/>
-    <w:lsdException w:name="List Continue 2" w:semiHidden="1" w:unhideWhenUsed="1"/>
-    <w:lsdException w:name="List Continue 3" w:semiHidden="1" w:unhideWhenUsed="1"/>
-    <w:lsdException w:name="List Continue 4" w:semiHidden="1" w:unhideWhenUsed="1"/>
-    <w:lsdException w:name="List Continue 5" w:semiHidden="1" w:unhideWhenUsed="1"/>
-    <w:lsdException w:name="Message Header" w:semiHidden="1" w:unhideWhenUsed="1"/>
-    <w:lsdException w:name="Subtitle" w:uiPriority="11" w:qFormat="1"/>
-    <w:lsdException w:name="Salutation" w:semiHidden="1" w:unhideWhenUsed="1"/>
-    <w:lsdException w:name="Date" w:semiHidden="1" w:unhideWhenUsed="1"/>
-    <w:lsdException w:name="Body Text First Indent" w:semiHidden="1" w:unhideWhenUsed="1"/>
-    <w:lsdException w:name="Body Text First Indent 2" w:semiHidden="1" w:unhideWhenUsed="1"/>
-    <w:lsdException w:name="Note Heading" w:semiHidden="1" w:unhideWhenUsed="1"/>
-    <w:lsdException w:name="Body Text 2" w:semiHidden="1" w:unhideWhenUsed="1"/>
-    <w:lsdException w:name="Body Text 3" w:semiHidden="1" w:unhideWhenUsed="1"/>
-    <w:lsdException w:name="Body Text Indent 2" w:semiHidden="1" w:unhideWhenUsed="1"/>
-    <w:lsdException w:name="Body Text Indent 3" w:semiHidden="1" w:unhideWhenUsed="1"/>
-    <w:lsdException w:name="Block Text" w:semiHidden="1" w:unhideWhenUsed="1"/>
-    <w:lsdException w:name="Hyperlink" w:semiHidden="1" w:unhideWhenUsed="1"/>
-    <w:lsdException w:name="FollowedHyperlink" w:semiHidden="1" w:unhideWhenUsed="1"/>
-    <w:lsdException w:name="Strong" w:uiPriority="22" w:qFormat="1"/>
-    <w:lsdException w:name="Emphasis" w:uiPriority="20" w:qFormat="1"/>
-    <w:lsdException w:name="Document Map" w:semiHidden="1" w:unhideWhenUsed="1"/>
-    <w:lsdException w:name="Plain Text" w:semiHidden="1" w:unhideWhenUsed="1"/>
-    <w:lsdException w:name="E-mail Signature" w:semiHidden="1" w:unhideWhenUsed="1"/>
-    <w:lsdException w:name="HTML Top of Form" w:semiHidden="1" w:unhideWhenUsed="1"/>
-    <w:lsdException w:name="HTML Bottom of Form" w:semiHidden="1" w:unhideWhenUsed="1"/>
-    <w:lsdException w:name="Normal (Web)" w:semiHidden="1" w:unhideWhenUsed="1"/>
-    <w:lsdException w:name="HTML Acronym" w:semiHidden="1" w:unhideWhenUsed="1"/>
-    <w:lsdException w:name="HTML Address" w:semiHidden="1" w:unhideWhenUsed="1"/>
-    <w:lsdException w:name="HTML Cite" w:semiHidden="1" w:unhideWhenUsed="1"/>
-    <w:lsdException w:name="HTML Code" w:semiHidden="1" w:unhideWhenUsed="1"/>
-    <w:lsdException w:name="HTML Definition" w:semiHidden="1" w:unhideWhenUsed="1"/>
-    <w:lsdException w:name="HTML Keyboard" w:semiHidden="1" w:unhideWhenUsed="1"/>
-    <w:lsdException w:name="HTML Preformatted" w:semiHidden="1" w:unhideWhenUsed="1"/>
-    <w:lsdException w:name="HTML Sample" w:semiHidden="1" w:unhideWhenUsed="1"/>
-    <w:lsdException w:name="HTML Typewriter" w:semiHidden="1" w:unhideWhenUsed="1"/>
-    <w:lsdException w:name="HTML Variable" w:semiHidden="1" w:unhideWhenUsed="1"/>
-    <w:lsdException w:name="Normal Table" w:semiHidden="1" w:unhideWhenUsed="1"/>
-    <w:lsdException w:name="annotation subject" w:semiHidden="1" w:unhideWhenUsed="1"/>
-    <w:lsdException w:name="No List" w:semiHidden="1" w:unhideWhenUsed="1"/>
-    <w:lsdException w:name="Outline List 1" w:semiHidden="1" w:unhideWhenUsed="1"/>
-    <w:lsdException w:name="Outline List 2" w:semiHidden="1" w:unhideWhenUsed="1"/>
-    <w:lsdException w:name="Outline List 3" w:semiHidden="1" w:unhideWhenUsed="1"/>
-    <w:lsdException w:name="Table Simple 1" w:semiHidden="1" w:unhideWhenUsed="1"/>
-    <w:lsdException w:name="Table Simple 2" w:semiHidden="1" w:unhideWhenUsed="1"/>
-    <w:lsdException w:name="Table Simple 3" w:semiHidden="1" w:unhideWhenUsed="1"/>
-    <w:lsdException w:name="Table Classic 1" w:semiHidden="1" w:unhideWhenUsed="1"/>
-    <w:lsdException w:name="Table Classic 2" w:semiHidden="1" w:unhideWhenUsed="1"/>
-    <w:lsdException w:name="Table Classic 3" w:semiHidden="1" w:unhideWhenUsed="1"/>
-    <w:lsdException w:name="Table Classic 4" w:semiHidden="1" w:unhideWhenUsed="1"/>
-    <w:lsdException w:name="Table Colorful 1" w:semiHidden="1" w:unhideWhenUsed="1"/>
-    <w:lsdException w:name="Table Colorful 2" w:semiHidden="1" w:unhideWhenUsed="1"/>
-    <w:lsdException w:name="Table Colorful 3" w:semiHidden="1" w:unhideWhenUsed="1"/>
-    <w:lsdException w:name="Table Columns 1" w:semiHidden="1" w:unhideWhenUsed="1"/>
-    <w:lsdException w:name="Table Columns 2" w:semiHidden="1" w:unhideWhenUsed="1"/>
-    <w:lsdException w:name="Table Columns 3" w:semiHidden="1" w:unhideWhenUsed="1"/>
-    <w:lsdException w:name="Table Columns 4" w:semiHidden="1" w:unhideWhenUsed="1"/>
-    <w:lsdException w:name="Table Columns 5" w:semiHidden="1" w:unhideWhenUsed="1"/>
-    <w:lsdException w:name="Table Grid 1" w:semiHidden="1" w:unhideWhenUsed="1"/>
-    <w:lsdException w:name="Table Grid 2" w:semiHidden="1" w:unhideWhenUsed="1"/>
-    <w:lsdException w:name="Table Grid 3" w:semiHidden="1" w:unhideWhenUsed="1"/>
-    <w:lsdException w:name="Table Grid 4" w:semiHidden="1" w:unhideWhenUsed="1"/>
-    <w:lsdException w:name="Table Grid 5" w:semiHidden="1" w:unhideWhenUsed="1"/>
-    <w:lsdException w:name="Table Grid 6" w:semiHidden="1" w:unhideWhenUsed="1"/>
-    <w:lsdException w:name="Table Grid 7" w:semiHidden="1" w:unhideWhenUsed="1"/>
-    <w:lsdException w:name="Table Grid 8" w:semiHidden="1" w:unhideWhenUsed="1"/>
-    <w:lsdException w:name="Table List 1" w:semiHidden="1" w:unhideWhenUsed="1"/>
-    <w:lsdException w:name="Table List 2" w:semiHidden="1" w:unhideWhenUsed="1"/>
-    <w:lsdException w:name="Table List 3" w:semiHidden="1" w:unhideWhenUsed="1"/>
-    <w:lsdException w:name="Table List 4" w:semiHidden="1" w:unhideWhenUsed="1"/>
-    <w:lsdException w:name="Table List 5" w:semiHidden="1" w:unhideWhenUsed="1"/>
-    <w:lsdException w:name="Table List 6" w:semiHidden="1" w:unhideWhenUsed="1"/>
-    <w:lsdException w:name="Table List 7" w:semiHidden="1" w:unhideWhenUsed="1"/>
-    <w:lsdException w:name="Table List 8" w:semiHidden="1" w:unhideWhenUsed="1"/>
-    <w:lsdException w:name="Table 3D effects 1" w:semiHidden="1" w:unhideWhenUsed="1"/>
-    <w:lsdException w:name="Table 3D effects 2" w:semiHidden="1" w:unhideWhenUsed="1"/>
-    <w:lsdException w:name="Table 3D effects 3" w:semiHidden="1" w:unhideWhenUsed="1"/>
-    <w:lsdException w:name="Table Contemporary" w:semiHidden="1" w:unhideWhenUsed="1"/>
-    <w:lsdException w:name="Table Elegant" w:semiHidden="1" w:unhideWhenUsed="1"/>
-    <w:lsdException w:name="Table Professional" w:semiHidden="1" w:unhideWhenUsed="1"/>
-    <w:lsdException w:name="Table Subtle 1" w:semiHidden="1" w:unhideWhenUsed="1"/>
-    <w:lsdException w:name="Table Subtle 2" w:semiHidden="1" w:unhideWhenUsed="1"/>
-    <w:lsdException w:name="Table Web 1" w:semiHidden="1" w:unhideWhenUsed="1"/>
-    <w:lsdException w:name="Table Web 2" w:semiHidden="1" w:unhideWhenUsed="1"/>
-    <w:lsdException w:name="Table Web 3" w:semiHidden="1" w:unhideWhenUsed="1"/>
-    <w:lsdException w:name="Balloon Text" w:semiHidden="1" w:unhideWhenUsed="1"/>
-    <w:lsdException w:name="Table Grid" w:uiPriority="39"/>
-    <w:lsdException w:name="Table Theme" w:semiHidden="1" w:unhideWhenUsed="1"/>
-    <w:lsdException w:name="Placeholder Text" w:semiHidden="1"/>
-    <w:lsdException w:name="No Spacing" w:uiPriority="1" w:qFormat="1"/>
-    <w:lsdException w:name="Light Shading" w:uiPriority="60"/>
-    <w:lsdException w:name="Light List" w:uiPriority="61"/>
-    <w:lsdException w:name="Light Grid" w:uiPriority="62"/>
-    <w:lsdException w:name="Medium Shading 1" w:uiPriority="63"/>
-    <w:lsdException w:name="Medium Shading 2" w:uiPriority="64"/>
-    <w:lsdException w:name="Medium List 1" w:uiPriority="65"/>
-    <w:lsdException w:name="Medium List 2" w:uiPriority="66"/>
-    <w:lsdException w:name="Medium Grid 1" w:uiPriority="67"/>
-    <w:lsdException w:name="Medium Grid 2" w:uiPriority="68"/>
-    <w:lsdException w:name="Medium Grid 3" w:uiPriority="69"/>
-    <w:lsdException w:name="Dark List" w:uiPriority="70"/>
-    <w:lsdException w:name="Colorful Shading" w:uiPriority="71"/>
-    <w:lsdException w:name="Colorful List" w:uiPriority="72"/>
-    <w:lsdException w:name="Colorful Grid" w:uiPriority="73"/>
-    <w:lsdException w:name="Light Shading Accent 1" w:uiPriority="60"/>
-    <w:lsdException w:name="Light List Accent 1" w:uiPriority="61"/>
-    <w:lsdException w:name="Light Grid Accent 1" w:uiPriority="62"/>
-    <w:lsdException w:name="Medium Shading 1 Accent 1" w:uiPriority="63"/>
-    <w:lsdException w:name="Medium Shading 2 Accent 1" w:uiPriority="64"/>
-    <w:lsdException w:name="Medium List 1 Accent 1" w:uiPriority="65"/>
-    <w:lsdException w:name="Revision" w:semiHidden="1"/>
-    <w:lsdException w:name="List Paragraph" w:uiPriority="34" w:qFormat="1"/>
-    <w:lsdException w:name="Quote" w:uiPriority="29" w:qFormat="1"/>
-    <w:lsdException w:name="Intense Quote" w:uiPriority="30" w:qFormat="1"/>
-    <w:lsdException w:name="Medium List 2 Accent 1" w:uiPriority="66"/>
-    <w:lsdException w:name="Medium Grid 1 Accent 1" w:uiPriority="67"/>
-    <w:lsdException w:name="Medium Grid 2 Accent 1" w:uiPriority="68"/>
-    <w:lsdException w:name="Medium Grid 3 Accent 1" w:uiPriority="69"/>
-    <w:lsdException w:name="Dark List Accent 1" w:uiPriority="70"/>
-    <w:lsdException w:name="Colorful Shading Accent 1" w:uiPriority="71"/>
-    <w:lsdException w:name="Colorful List Accent 1" w:uiPriority="72"/>
-    <w:lsdException w:name="Colorful Grid Accent 1" w:uiPriority="73"/>
-    <w:lsdException w:name="Light Shading Accent 2" w:uiPriority="60"/>
-    <w:lsdException w:name="Light List Accent 2" w:uiPriority="61"/>
-    <w:lsdException w:name="Light Grid Accent 2" w:uiPriority="62"/>
-    <w:lsdException w:name="Medium Shading 1 Accent 2" w:uiPriority="63"/>
-    <w:lsdException w:name="Medium Shading 2 Accent 2" w:uiPriority="64"/>
-    <w:lsdException w:name="Medium List 1 Accent 2" w:uiPriority="65"/>
-    <w:lsdException w:name="Medium List 2 Accent 2" w:uiPriority="66"/>
-    <w:lsdException w:name="Medium Grid 1 Accent 2" w:uiPriority="67"/>
-    <w:lsdException w:name="Medium Grid 2 Accent 2" w:uiPriority="68"/>
-    <w:lsdException w:name="Medium Grid 3 Accent 2" w:uiPriority="69"/>
-    <w:lsdException w:name="Dark List Accent 2" w:uiPriority="70"/>
-    <w:lsdException w:name="Colorful Shading Accent 2" w:uiPriority="71"/>
-    <w:lsdException w:name="Colorful List Accent 2" w:uiPriority="72"/>
-    <w:lsdException w:name="Colorful Grid Accent 2" w:uiPriority="73"/>
-    <w:lsdException w:name="Light Shading Accent 3" w:uiPriority="60"/>
-    <w:lsdException w:name="Light List Accent 3" w:uiPriority="61"/>
-    <w:lsdException w:name="Light Grid Accent 3" w:uiPriority="62"/>
-    <w:lsdException w:name="Medium Shading 1 Accent 3" w:uiPriority="63"/>
-    <w:lsdException w:name="Medium Shading 2 Accent 3" w:uiPriority="64"/>
-    <w:lsdException w:name="Medium List 1 Accent 3" w:uiPriority="65"/>
-    <w:lsdException w:name="Medium List 2 Accent 3" w:uiPriority="66"/>
-    <w:lsdException w:name="Medium Grid 1 Accent 3" w:uiPriority="67"/>
-    <w:lsdException w:name="Medium Grid 2 Accent 3" w:uiPriority="68"/>
-    <w:lsdException w:name="Medium Grid 3 Accent 3" w:uiPriority="69"/>
-    <w:lsdException w:name="Dark List Accent 3" w:uiPriority="70"/>
-    <w:lsdException w:name="Colorful Shading Accent 3" w:uiPriority="71"/>
-    <w:lsdException w:name="Colorful List Accent 3" w:uiPriority="72"/>
-    <w:lsdException w:name="Colorful Grid Accent 3" w:uiPriority="73"/>
-    <w:lsdException w:name="Light Shading Accent 4" w:uiPriority="60"/>
-    <w:lsdException w:name="Light List Accent 4" w:uiPriority="61"/>
-    <w:lsdException w:name="Light Grid Accent 4" w:uiPriority="62"/>
-    <w:lsdException w:name="Medium Shading 1 Accent 4" w:uiPriority="63"/>
-    <w:lsdException w:name="Medium Shading 2 Accent 4" w:uiPriority="64"/>
-    <w:lsdException w:name="Medium List 1 Accent 4" w:uiPriority="65"/>
-    <w:lsdException w:name="Medium List 2 Accent 4" w:uiPriority="66"/>
-    <w:lsdException w:name="Medium Grid 1 Accent 4" w:uiPriority="67"/>
-    <w:lsdException w:name="Medium Grid 2 Accent 4" w:uiPriority="68"/>
-    <w:lsdException w:name="Medium Grid 3 Accent 4" w:uiPriority="69"/>
-    <w:lsdException w:name="Dark List Accent 4" w:uiPriority="70"/>
-    <w:lsdException w:name="Colorful Shading Accent 4" w:uiPriority="71"/>
-    <w:lsdException w:name="Colorful List Accent 4" w:uiPriority="72"/>
-    <w:lsdException w:name="Colorful Grid Accent 4" w:uiPriority="73"/>
-    <w:lsdException w:name="Light Shading Accent 5" w:uiPriority="60"/>
-    <w:lsdException w:name="Light List Accent 5" w:uiPriority="61"/>
-    <w:lsdException w:name="Light Grid Accent 5" w:uiPriority="62"/>
-    <w:lsdException w:name="Medium Shading 1 Accent 5" w:uiPriority="63"/>
-    <w:lsdException w:name="Medium Shading 2 Accent 5" w:uiPriority="64"/>
-    <w:lsdException w:name="Medium List 1 Accent 5" w:uiPriority="65"/>
-    <w:lsdException w:name="Medium List 2 Accent 5" w:uiPriority="66"/>
-    <w:lsdException w:name="Medium Grid 1 Accent 5" w:uiPriority="67"/>
-    <w:lsdException w:name="Medium Grid 2 Accent 5" w:uiPriority="68"/>
-    <w:lsdException w:name="Medium Grid 3 Accent 5" w:uiPriority="69"/>
-    <w:lsdException w:name="Dark List Accent 5" w:uiPriority="70"/>
-    <w:lsdException w:name="Colorful Shading Accent 5" w:uiPriority="71"/>
-    <w:lsdException w:name="Colorful List Accent 5" w:uiPriority="72"/>
-    <w:lsdException w:name="Colorful Grid Accent 5" w:uiPriority="73"/>
-    <w:lsdException w:name="Light Shading Accent 6" w:uiPriority="60"/>
-    <w:lsdException w:name="Light List Accent 6" w:uiPriority="61"/>
-    <w:lsdException w:name="Light Grid Accent 6" w:uiPriority="62"/>
-    <w:lsdException w:name="Medium Shading 1 Accent 6" w:uiPriority="63"/>
-    <w:lsdException w:name="Medium Shading 2 Accent 6" w:uiPriority="64"/>
-    <w:lsdException w:name="Medium List 1 Accent 6" w:uiPriority="65"/>
-    <w:lsdException w:name="Medium List 2 Accent 6" w:uiPriority="66"/>
-    <w:lsdException w:name="Medium Grid 1 Accent 6" w:uiPriority="67"/>
-    <w:lsdException w:name="Medium Grid 2 Accent 6" w:uiPriority="68"/>
-    <w:lsdException w:name="Medium Grid 3 Accent 6" w:uiPriority="69"/>
-    <w:lsdException w:name="Dark List Accent 6" w:uiPriority="70"/>
-    <w:lsdException w:name="Colorful Shading Accent 6" w:uiPriority="71"/>
-    <w:lsdException w:name="Colorful List Accent 6" w:uiPriority="72"/>
-    <w:lsdException w:name="Colorful Grid Accent 6" w:uiPriority="73"/>
-    <w:lsdException w:name="Subtle Emphasis" w:uiPriority="19" w:qFormat="1"/>
-    <w:lsdException w:name="Intense Emphasis" w:uiPriority="21" w:qFormat="1"/>
-    <w:lsdException w:name="Subtle Reference" w:uiPriority="31" w:qFormat="1"/>
-    <w:lsdException w:name="Intense Reference" w:uiPriority="32" w:qFormat="1"/>
-    <w:lsdException w:name="Book Title" w:uiPriority="33" w:qFormat="1"/>
-    <w:lsdException w:name="Bibliography" w:uiPriority="37" w:semiHidden="1" w:unhideWhenUsed="1"/>
-    <w:lsdException w:name="TOC Heading" w:uiPriority="39" w:semiHidden="1" w:unhideWhenUsed="1" w:qFormat="1"/>
-    <w:lsdException w:name="Plain Table 1" w:uiPriority="41"/>
-    <w:lsdException w:name="Plain Table 2" w:uiPriority="42"/>
-    <w:lsdException w:name="Plain Table 3" w:uiPriority="43"/>
-    <w:lsdException w:name="Plain Table 4" w:uiPriority="44"/>
-    <w:lsdException w:name="Plain Table 5" w:uiPriority="45"/>
-    <w:lsdException w:name="Grid Table Light" w:uiPriority="40"/>
-    <w:lsdException w:name="Grid Table 1 Light" w:uiPriority="46"/>
-    <w:lsdException w:name="Grid Table 2" w:uiPriority="47"/>
-    <w:lsdException w:name="Grid Table 3" w:uiPriority="48"/>
-    <w:lsdException w:name="Grid Table 4" w:uiPriority="49"/>
-    <w:lsdException w:name="Grid Table 5 Dark" w:uiPriority="50"/>
-    <w:lsdException w:name="Grid Table 6 Colorful" w:uiPriority="51"/>
-    <w:lsdException w:name="Grid Table 7 Colorful" w:uiPriority="52"/>
-    <w:lsdException w:name="Grid Table 1 Light Accent 1" w:uiPriority="46"/>
-    <w:lsdException w:name="Grid Table 2 Accent 1" w:uiPriority="47"/>
-    <w:lsdException w:name="Grid Table 3 Accent 1" w:uiPriority="48"/>
-    <w:lsdException w:name="Grid Table 4 Accent 1" w:uiPriority="49"/>
-    <w:lsdException w:name="Grid Table 5 Dark Accent 1" w:uiPriority="50"/>
-    <w:lsdException w:name="Grid Table 6 Colorful Accent 1" w:uiPriority="51"/>
-    <w:lsdException w:name="Grid Table 7 Colorful Accent 1" w:uiPriority="52"/>
-    <w:lsdException w:name="Grid Table 1 Light Accent 2" w:uiPriority="46"/>
-    <w:lsdException w:name="Grid Table 2 Accent 2" w:uiPriority="47"/>
-    <w:lsdException w:name="Grid Table 3 Accent 2" w:uiPriority="48"/>
-    <w:lsdException w:name="Grid Table 4 Accent 2" w:uiPriority="49"/>
-    <w:lsdException w:name="Grid Table 5 Dark Accent 2" w:uiPriority="50"/>
-    <w:lsdException w:name="Grid Table 6 Colorful Accent 2" w:uiPriority="51"/>
-    <w:lsdException w:name="Grid Table 7 Colorful Accent 2" w:uiPriority="52"/>
-    <w:lsdException w:name="Grid Table 1 Light Accent 3" w:uiPriority="46"/>
-    <w:lsdException w:name="Grid Table 2 Accent 3" w:uiPriority="47"/>
-    <w:lsdException w:name="Grid Table 3 Accent 3" w:uiPriority="48"/>
-    <w:lsdException w:name="Grid Table 4 Accent 3" w:uiPriority="49"/>
-    <w:lsdException w:name="Grid Table 5 Dark Accent 3" w:uiPriority="50"/>
-    <w:lsdException w:name="Grid Table 6 Colorful Accent 3" w:uiPriority="51"/>
-    <w:lsdException w:name="Grid Table 7 Colorful Accent 3" w:uiPriority="52"/>
-    <w:lsdException w:name="Grid Table 1 Light Accent 4" w:uiPriority="46"/>
-    <w:lsdException w:name="Grid Table 2 Accent 4" w:uiPriority="47"/>
-    <w:lsdException w:name="Grid Table 3 Accent 4" w:uiPriority="48"/>
-    <w:lsdException w:name="Grid Table 4 Accent 4" w:uiPriority="49"/>
-    <w:lsdException w:name="Grid Table 5 Dark Accent 4" w:uiPriority="50"/>
-    <w:lsdException w:name="Grid Table 6 Colorful Accent 4" w:uiPriority="51"/>
-    <w:lsdException w:name="Grid Table 7 Colorful Accent 4" w:uiPriority="52"/>
-    <w:lsdException w:name="Grid Table 1 Light Accent 5" w:uiPriority="46"/>
-    <w:lsdException w:name="Grid Table 2 Accent 5" w:uiPriority="47"/>
-    <w:lsdException w:name="Grid Table 3 Accent 5" w:uiPriority="48"/>
-    <w:lsdException w:name="Grid Table 4 Accent 5" w:uiPriority="49"/>
-    <w:lsdException w:name="Grid Table 5 Dark Accent 5" w:uiPriority="50"/>
-    <w:lsdException w:name="Grid Table 6 Colorful Accent 5" w:uiPriority="51"/>
-    <w:lsdException w:name="Grid Table 7 Colorful Accent 5" w:uiPriority="52"/>
-    <w:lsdException w:name="Grid Table 1 Light Accent 6" w:uiPriority="46"/>
-    <w:lsdException w:name="Grid Table 2 Accent 6" w:uiPriority="47"/>
-    <w:lsdException w:name="Grid Table 3 Accent 6" w:uiPriority="48"/>
-    <w:lsdException w:name="Grid Table 4 Accent 6" w:uiPriority="49"/>
-    <w:lsdException w:name="Grid Table 5 Dark Accent 6" w:uiPriority="50"/>
-    <w:lsdException w:name="Grid Table 6 Colorful Accent 6" w:uiPriority="51"/>
-    <w:lsdException w:name="Grid Table 7 Colorful Accent 6" w:uiPriority="52"/>
-    <w:lsdException w:name="List Table 1 Light" w:uiPriority="46"/>
-    <w:lsdException w:name="List Table 2" w:uiPriority="47"/>
-    <w:lsdException w:name="List Table 3" w:uiPriority="48"/>
-    <w:lsdException w:name="List Table 4" w:uiPriority="49"/>
-    <w:lsdException w:name="List Table 5 Dark" w:uiPriority="50"/>
-    <w:lsdException w:name="List Table 6 Colorful" w:uiPriority="51"/>
-    <w:lsdException w:name="List Table 7 Colorful" w:uiPriority="52"/>
-    <w:lsdException w:name="List Table 1 Light Accent 1" w:uiPriority="46"/>
-    <w:lsdException w:name="List Table 2 Accent 1" w:uiPriority="47"/>
-    <w:lsdException w:name="List Table 3 Accent 1" w:uiPriority="48"/>
-    <w:lsdException w:name="List Table 4 Accent 1" w:uiPriority="49"/>
-    <w:lsdException w:name="List Table 5 Dark Accent 1" w:uiPriority="50"/>
-    <w:lsdException w:name="List Table 6 Colorful Accent 1" w:uiPriority="51"/>
-    <w:lsdException w:name="List Table 7 Colorful Accent 1" w:uiPriority="52"/>
-    <w:lsdException w:name="List Table 1 Light Accent 2" w:uiPriority="46"/>
-    <w:lsdException w:name="List Table 2 Accent 2" w:uiPriority="47"/>
-    <w:lsdException w:name="List Table 3 Accent 2" w:uiPriority="48"/>
-    <w:lsdException w:name="List Table 4 Accent 2" w:uiPriority="49"/>
-    <w:lsdException w:name="List Table 5 Dark Accent 2" w:uiPriority="50"/>
-    <w:lsdException w:name="List Table 6 Colorful Accent 2" w:uiPriority="51"/>
-    <w:lsdException w:name="List Table 7 Colorful Accent 2" w:uiPriority="52"/>
-    <w:lsdException w:name="List Table 1 Light Accent 3" w:uiPriority="46"/>
-    <w:lsdException w:name="List Table 2 Accent 3" w:uiPriority="47"/>
-    <w:lsdException w:name="List Table 3 Accent 3" w:uiPriority="48"/>
-    <w:lsdException w:name="List Table 4 Accent 3" w:uiPriority="49"/>
-    <w:lsdException w:name="List Table 5 Dark Accent 3" w:uiPriority="50"/>
-    <w:lsdException w:name="List Table 6 Colorful Accent 3" w:uiPriority="51"/>
-    <w:lsdException w:name="List Table 7 Colorful Accent 3" w:uiPriority="52"/>
-    <w:lsdException w:name="List Table 1 Light Accent 4" w:uiPriority="46"/>
-    <w:lsdException w:name="List Table 2 Accent 4" w:uiPriority="47"/>
-    <w:lsdException w:name="List Table 3 Accent 4" w:uiPriority="48"/>
-    <w:lsdException w:name="List Table 4 Accent 4" w:uiPriority="49"/>
-    <w:lsdException w:name="List Table 5 Dark Accent 4" w:uiPriority="50"/>
-    <w:lsdException w:name="List Table 6 Colorful Accent 4" w:uiPriority="51"/>
-    <w:lsdException w:name="List Table 7 Colorful Accent 4" w:uiPriority="52"/>
-    <w:lsdException w:name="List Table 1 Light Accent 5" w:uiPriority="46"/>
-    <w:lsdException w:name="List Table 2 Accent 5" w:uiPriority="47"/>
-    <w:lsdException w:name="List Table 3 Accent 5" w:uiPriority="48"/>
-    <w:lsdException w:name="List Table 4 Accent 5" w:uiPriority="49"/>
-    <w:lsdException w:name="List Table 5 Dark Accent 5" w:uiPriority="50"/>
-    <w:lsdException w:name="List Table 6 Colorful Accent 5" w:uiPriority="51"/>
-    <w:lsdException w:name="List Table 7 Colorful Accent 5" w:uiPriority="52"/>
-    <w:lsdException w:name="List Table 1 Light Accent 6" w:uiPriority="46"/>
-    <w:lsdException w:name="List Table 2 Accent 6" w:uiPriority="47"/>
-    <w:lsdException w:name="List Table 3 Accent 6" w:uiPriority="48"/>
-    <w:lsdException w:name="List Table 4 Accent 6" w:uiPriority="49"/>
-    <w:lsdException w:name="List Table 5 Dark Accent 6" w:uiPriority="50"/>
-    <w:lsdException w:name="List Table 6 Colorful Accent 6" w:uiPriority="51"/>
-    <w:lsdException w:name="List Table 7 Colorful Accent 6" w:uiPriority="52"/>
-    <w:lsdException w:name="Mention" w:semiHidden="1" w:unhideWhenUsed="1"/>
-    <w:lsdException w:name="Smart Hyperlink" w:semiHidden="1" w:unhideWhenUsed="1"/>
-    <w:lsdException w:name="Hashtag" w:semiHidden="1" w:unhideWhenUsed="1"/>
-    <w:lsdException w:name="Unresolved Mention" w:semiHidden="1" w:unhideWhenUsed="1"/>
-    <w:lsdException w:name="Smart Link" w:semiHidden="1" w:unhideWhenUsed="1"/>
+  <w:latentStyles w:defLockedState="0" w:defUIPriority="99" w:defSemiHidden="1" w:defUnhideWhenUsed="1" w:defQFormat="0" w:count="267">
+    <w:lsdException w:name="Normal" w:semiHidden="0" w:uiPriority="0" w:unhideWhenUsed="0" w:qFormat="1"/>
+    <w:lsdException w:name="heading 1" w:semiHidden="0" w:uiPriority="9" w:unhideWhenUsed="0" w:qFormat="1"/>
+    <w:lsdException w:name="heading 2" w:uiPriority="9" w:qFormat="1"/>
+    <w:lsdException w:name="heading 3" w:uiPriority="9" w:qFormat="1"/>
+    <w:lsdException w:name="heading 4" w:uiPriority="9" w:qFormat="1"/>
+    <w:lsdException w:name="heading 5" w:uiPriority="9" w:qFormat="1"/>
+    <w:lsdException w:name="heading 6" w:uiPriority="9" w:qFormat="1"/>
+    <w:lsdException w:name="heading 7" w:uiPriority="9" w:qFormat="1"/>
+    <w:lsdException w:name="heading 8" w:uiPriority="9" w:qFormat="1"/>
+    <w:lsdException w:name="heading 9" w:uiPriority="9" w:qFormat="1"/>
+    <w:lsdException w:name="toc 1" w:uiPriority="39"/>
+    <w:lsdException w:name="toc 2" w:uiPriority="39"/>
+    <w:lsdException w:name="toc 3" w:uiPriority="39"/>
+    <w:lsdException w:name="toc 4" w:uiPriority="39"/>
+    <w:lsdException w:name="toc 5" w:uiPriority="39"/>
+    <w:lsdException w:name="toc 6" w:uiPriority="39"/>
+    <w:lsdException w:name="toc 7" w:uiPriority="39"/>
+    <w:lsdException w:name="toc 8" w:uiPriority="39"/>
+    <w:lsdException w:name="toc 9" w:uiPriority="39"/>
+    <w:lsdException w:name="caption" w:uiPriority="35" w:qFormat="1"/>
+    <w:lsdException w:name="Title" w:semiHidden="0" w:uiPriority="10" w:unhideWhenUsed="0" w:qFormat="1"/>
+    <w:lsdException w:name="Default Paragraph Font" w:uiPriority="1"/>
+    <w:lsdException w:name="Subtitle" w:semiHidden="0" w:uiPriority="11" w:unhideWhenUsed="0" w:qFormat="1"/>
+    <w:lsdException w:name="Strong" w:semiHidden="0" w:uiPriority="22" w:unhideWhenUsed="0" w:qFormat="1"/>
+    <w:lsdException w:name="Emphasis" w:semiHidden="0" w:uiPriority="20" w:unhideWhenUsed="0" w:qFormat="1"/>
+    <w:lsdException w:name="Table Grid" w:semiHidden="0" w:uiPriority="39" w:unhideWhenUsed="0"/>
+    <w:lsdException w:name="Placeholder Text" w:unhideWhenUsed="0"/>
+    <w:lsdException w:name="No Spacing" w:semiHidden="0" w:uiPriority="1" w:unhideWhenUsed="0" w:qFormat="1"/>
+    <w:lsdException w:name="Light Shading" w:semiHidden="0" w:uiPriority="60" w:unhideWhenUsed="0"/>
+    <w:lsdException w:name="Light List" w:semiHidden="0" w:uiPriority="61" w:unhideWhenUsed="0"/>
+    <w:lsdException w:name="Light Grid" w:semiHidden="0" w:uiPriority="62" w:unhideWhenUsed="0"/>
+    <w:lsdException w:name="Medium Shading 1" w:semiHidden="0" w:uiPriority="63" w:unhideWhenUsed="0"/>
+    <w:lsdException w:name="Medium Shading 2" w:semiHidden="0" w:uiPriority="64" w:unhideWhenUsed="0"/>
+    <w:lsdException w:name="Medium List 1" w:semiHidden="0" w:uiPriority="65" w:unhideWhenUsed="0"/>
+    <w:lsdException w:name="Medium List 2" w:semiHidden="0" w:uiPriority="66" w:unhideWhenUsed="0"/>
+    <w:lsdException w:name="Medium Grid 1" w:semiHidden="0" w:uiPriority="67" w:unhideWhenUsed="0"/>
+    <w:lsdException w:name="Medium Grid 2" w:semiHidden="0" w:uiPriority="68" w:unhideWhenUsed="0"/>
+    <w:lsdException w:name="Medium Grid 3" w:semiHidden="0" w:uiPriority="69" w:unhideWhenUsed="0"/>
+    <w:lsdException w:name="Dark List" w:semiHidden="0" w:uiPriority="70" w:unhideWhenUsed="0"/>
+    <w:lsdException w:name="Colorful Shading" w:semiHidden="0" w:uiPriority="71" w:unhideWhenUsed="0"/>
+    <w:lsdException w:name="Colorful List" w:semiHidden="0" w:uiPriority="72" w:unhideWhenUsed="0"/>
+    <w:lsdException w:name="Colorful Grid" w:semiHidden="0" w:uiPriority="73" w:unhideWhenUsed="0"/>
+    <w:lsdException w:name="Light Shading Accent 1" w:semiHidden="0" w:uiPriority="60" w:unhideWhenUsed="0"/>
+    <w:lsdException w:name="Light List Accent 1" w:semiHidden="0" w:uiPriority="61" w:unhideWhenUsed="0"/>
+    <w:lsdException w:name="Light Grid Accent 1" w:semiHidden="0" w:uiPriority="62" w:unhideWhenUsed="0"/>
+    <w:lsdException w:name="Medium Shading 1 Accent 1" w:semiHidden="0" w:uiPriority="63" w:unhideWhenUsed="0"/>
+    <w:lsdException w:name="Medium Shading 2 Accent 1" w:semiHidden="0" w:uiPriority="64" w:unhideWhenUsed="0"/>
+    <w:lsdException w:name="Medium List 1 Accent 1" w:semiHidden="0" w:uiPriority="65" w:unhideWhenUsed="0"/>
+    <w:lsdException w:name="Revision" w:unhideWhenUsed="0"/>
+    <w:lsdException w:name="List Paragraph" w:semiHidden="0" w:uiPriority="34" w:unhideWhenUsed="0" w:qFormat="1"/>
+    <w:lsdException w:name="Quote" w:semiHidden="0" w:uiPriority="29" w:unhideWhenUsed="0" w:qFormat="1"/>
+    <w:lsdException w:name="Intense Quote" w:semiHidden="0" w:uiPriority="30" w:unhideWhenUsed="0" w:qFormat="1"/>
+    <w:lsdException w:name="Medium List 2 Accent 1" w:semiHidden="0" w:uiPriority="66" w:unhideWhenUsed="0"/>
+    <w:lsdException w:name="Medium Grid 1 Accent 1" w:semiHidden="0" w:uiPriority="67" w:unhideWhenUsed="0"/>
+    <w:lsdException w:name="Medium Grid 2 Accent 1" w:semiHidden="0" w:uiPriority="68" w:unhideWhenUsed="0"/>
+    <w:lsdException w:name="Medium Grid 3 Accent 1" w:semiHidden="0" w:uiPriority="69" w:unhideWhenUsed="0"/>
+    <w:lsdException w:name="Dark List Accent 1" w:semiHidden="0" w:uiPriority="70" w:unhideWhenUsed="0"/>
+    <w:lsdException w:name="Colorful Shading Accent 1" w:semiHidden="0" w:uiPriority="71" w:unhideWhenUsed="0"/>
+    <w:lsdException w:name="Colorful List Accent 1" w:semiHidden="0" w:uiPriority="72" w:unhideWhenUsed="0"/>
+    <w:lsdException w:name="Colorful Grid Accent 1" w:semiHidden="0" w:uiPriority="73" w:unhideWhenUsed="0"/>
+    <w:lsdException w:name="Light Shading Accent 2" w:semiHidden="0" w:uiPriority="60" w:unhideWhenUsed="0"/>
+    <w:lsdException w:name="Light List Accent 2" w:semiHidden="0" w:uiPriority="61" w:unhideWhenUsed="0"/>
+    <w:lsdException w:name="Light Grid Accent 2" w:semiHidden="0" w:uiPriority="62" w:unhideWhenUsed="0"/>
+    <w:lsdException w:name="Medium Shading 1 Accent 2" w:semiHidden="0" w:uiPriority="63" w:unhideWhenUsed="0"/>
+    <w:lsdException w:name="Medium Shading 2 Accent 2" w:semiHidden="0" w:uiPriority="64" w:unhideWhenUsed="0"/>
+    <w:lsdException w:name="Medium List 1 Accent 2" w:semiHidden="0" w:uiPriority="65" w:unhideWhenUsed="0"/>
+    <w:lsdException w:name="Medium List 2 Accent 2" w:semiHidden="0" w:uiPriority="66" w:unhideWhenUsed="0"/>
+    <w:lsdException w:name="Medium Grid 1 Accent 2" w:semiHidden="0" w:uiPriority="67" w:unhideWhenUsed="0"/>
+    <w:lsdException w:name="Medium Grid 2 Accent 2" w:semiHidden="0" w:uiPriority="68" w:unhideWhenUsed="0"/>
+    <w:lsdException w:name="Medium Grid 3 Accent 2" w:semiHidden="0" w:uiPriority="69" w:unhideWhenUsed="0"/>
+    <w:lsdException w:name="Dark List Accent 2" w:semiHidden="0" w:uiPriority="70" w:unhideWhenUsed="0"/>
+    <w:lsdException w:name="Colorful Shading Accent 2" w:semiHidden="0" w:uiPriority="71" w:unhideWhenUsed="0"/>
+    <w:lsdException w:name="Colorful List Accent 2" w:semiHidden="0" w:uiPriority="72" w:unhideWhenUsed="0"/>
+    <w:lsdException w:name="Colorful Grid Accent 2" w:semiHidden="0" w:uiPriority="73" w:unhideWhenUsed="0"/>
+    <w:lsdException w:name="Light Shading Accent 3" w:semiHidden="0" w:uiPriority="60" w:unhideWhenUsed="0"/>
+    <w:lsdException w:name="Light List Accent 3" w:semiHidden="0" w:uiPriority="61" w:unhideWhenUsed="0"/>
+    <w:lsdException w:name="Light Grid Accent 3" w:semiHidden="0" w:uiPriority="62" w:unhideWhenUsed="0"/>
+    <w:lsdException w:name="Medium Shading 1 Accent 3" w:semiHidden="0" w:uiPriority="63" w:unhideWhenUsed="0"/>
+    <w:lsdException w:name="Medium Shading 2 Accent 3" w:semiHidden="0" w:uiPriority="64" w:unhideWhenUsed="0"/>
+    <w:lsdException w:name="Medium List 1 Accent 3" w:semiHidden="0" w:uiPriority="65" w:unhideWhenUsed="0"/>
+    <w:lsdException w:name="Medium List 2 Accent 3" w:semiHidden="0" w:uiPriority="66" w:unhideWhenUsed="0"/>
+    <w:lsdException w:name="Medium Grid 1 Accent 3" w:semiHidden="0" w:uiPriority="67" w:unhideWhenUsed="0"/>
+    <w:lsdException w:name="Medium Grid 2 Accent 3" w:semiHidden="0" w:uiPriority="68" w:unhideWhenUsed="0"/>
+    <w:lsdException w:name="Medium Grid 3 Accent 3" w:semiHidden="0" w:uiPriority="69" w:unhideWhenUsed="0"/>
+    <w:lsdException w:name="Dark List Accent 3" w:semiHidden="0" w:uiPriority="70" w:unhideWhenUsed="0"/>
+    <w:lsdException w:name="Colorful Shading Accent 3" w:semiHidden="0" w:uiPriority="71" w:unhideWhenUsed="0"/>
+    <w:lsdException w:name="Colorful List Accent 3" w:semiHidden="0" w:uiPriority="72" w:unhideWhenUsed="0"/>
+    <w:lsdException w:name="Colorful Grid Accent 3" w:semiHidden="0" w:uiPriority="73" w:unhideWhenUsed="0"/>
+    <w:lsdException w:name="Light Shading Accent 4" w:semiHidden="0" w:uiPriority="60" w:unhideWhenUsed="0"/>
+    <w:lsdException w:name="Light List Accent 4" w:semiHidden="0" w:uiPriority="61" w:unhideWhenUsed="0"/>
+    <w:lsdException w:name="Light Grid Accent 4" w:semiHidden="0" w:uiPriority="62" w:unhideWhenUsed="0"/>
+    <w:lsdException w:name="Medium Shading 1 Accent 4" w:semiHidden="0" w:uiPriority="63" w:unhideWhenUsed="0"/>
+    <w:lsdException w:name="Medium Shading 2 Accent 4" w:semiHidden="0" w:uiPriority="64" w:unhideWhenUsed="0"/>
+    <w:lsdException w:name="Medium List 1 Accent 4" w:semiHidden="0" w:uiPriority="65" w:unhideWhenUsed="0"/>
+    <w:lsdException w:name="Medium List 2 Accent 4" w:semiHidden="0" w:uiPriority="66" w:unhideWhenUsed="0"/>
+    <w:lsdException w:name="Medium Grid 1 Accent 4" w:semiHidden="0" w:uiPriority="67" w:unhideWhenUsed="0"/>
+    <w:lsdException w:name="Medium Grid 2 Accent 4" w:semiHidden="0" w:uiPriority="68" w:unhideWhenUsed="0"/>
+    <w:lsdException w:name="Medium Grid 3 Accent 4" w:semiHidden="0" w:uiPriority="69" w:unhideWhenUsed="0"/>
+    <w:lsdException w:name="Dark List Accent 4" w:semiHidden="0" w:uiPriority="70" w:unhideWhenUsed="0"/>
+    <w:lsdException w:name="Colorful Shading Accent 4" w:semiHidden="0" w:uiPriority="71" w:unhideWhenUsed="0"/>
+    <w:lsdException w:name="Colorful List Accent 4" w:semiHidden="0" w:uiPriority="72" w:unhideWhenUsed="0"/>
+    <w:lsdException w:name="Colorful Grid Accent 4" w:semiHidden="0" w:uiPriority="73" w:unhideWhenUsed="0"/>
+    <w:lsdException w:name="Light Shading Accent 5" w:semiHidden="0" w:uiPriority="60" w:unhideWhenUsed="0"/>
+    <w:lsdException w:name="Light List Accent 5" w:semiHidden="0" w:uiPriority="61" w:unhideWhenUsed="0"/>
+    <w:lsdException w:name="Light Grid Accent 5" w:semiHidden="0" w:uiPriority="62" w:unhideWhenUsed="0"/>
+    <w:lsdException w:name="Medium Shading 1 Accent 5" w:semiHidden="0" w:uiPriority="63" w:unhideWhenUsed="0"/>
+    <w:lsdException w:name="Medium Shading 2 Accent 5" w:semiHidden="0" w:uiPriority="64" w:unhideWhenUsed="0"/>
+    <w:lsdException w:name="Medium List 1 Accent 5" w:semiHidden="0" w:uiPriority="65" w:unhideWhenUsed="0"/>
+    <w:lsdException w:name="Medium List 2 Accent 5" w:semiHidden="0" w:uiPriority="66" w:unhideWhenUsed="0"/>
+    <w:lsdException w:name="Medium Grid 1 Accent 5" w:semiHidden="0" w:uiPriority="67" w:unhideWhenUsed="0"/>
+    <w:lsdException w:name="Medium Grid 2 Accent 5" w:semiHidden="0" w:uiPriority="68" w:unhideWhenUsed="0"/>
+    <w:lsdException w:name="Medium Grid 3 Accent 5" w:semiHidden="0" w:uiPriority="69" w:unhideWhenUsed="0"/>
+    <w:lsdException w:name="Dark List Accent 5" w:semiHidden="0" w:uiPriority="70" w:unhideWhenUsed="0"/>
+    <w:lsdException w:name="Colorful Shading Accent 5" w:semiHidden="0" w:uiPriority="71" w:unhideWhenUsed="0"/>
+    <w:lsdException w:name="Colorful List Accent 5" w:semiHidden="0" w:uiPriority="72" w:unhideWhenUsed="0"/>
+    <w:lsdException w:name="Colorful Grid Accent 5" w:semiHidden="0" w:uiPriority="73" w:unhideWhenUsed="0"/>
+    <w:lsdException w:name="Light Shading Accent 6" w:semiHidden="0" w:uiPriority="60" w:unhideWhenUsed="0"/>
+    <w:lsdException w:name="Light List Accent 6" w:semiHidden="0" w:uiPriority="61" w:unhideWhenUsed="0"/>
+    <w:lsdException w:name="Light Grid Accent 6" w:semiHidden="0" w:uiPriority="62" w:unhideWhenUsed="0"/>
+    <w:lsdException w:name="Medium Shading 1 Accent 6" w:semiHidden="0" w:uiPriority="63" w:unhideWhenUsed="0"/>
+    <w:lsdException w:name="Medium Shading 2 Accent 6" w:semiHidden="0" w:uiPriority="64" w:unhideWhenUsed="0"/>
+    <w:lsdException w:name="Medium List 1 Accent 6" w:semiHidden="0" w:uiPriority="65" w:unhideWhenUsed="0"/>
+    <w:lsdException w:name="Medium List 2 Accent 6" w:semiHidden="0" w:uiPriority="66" w:unhideWhenUsed="0"/>
+    <w:lsdException w:name="Medium Grid 1 Accent 6" w:semiHidden="0" w:uiPriority="67" w:unhideWhenUsed="0"/>
+    <w:lsdException w:name="Medium Grid 2 Accent 6" w:semiHidden="0" w:uiPriority="68" w:unhideWhenUsed="0"/>
+    <w:lsdException w:name="Medium Grid 3 Accent 6" w:semiHidden="0" w:uiPriority="69" w:unhideWhenUsed="0"/>
+    <w:lsdException w:name="Dark List Accent 6" w:semiHidden="0" w:uiPriority="70" w:unhideWhenUsed="0"/>
+    <w:lsdException w:name="Colorful Shading Accent 6" w:semiHidden="0" w:uiPriority="71" w:unhideWhenUsed="0"/>
+    <w:lsdException w:name="Colorful List Accent 6" w:semiHidden="0" w:uiPriority="72" w:unhideWhenUsed="0"/>
+    <w:lsdException w:name="Colorful Grid Accent 6" w:semiHidden="0" w:uiPriority="73" w:unhideWhenUsed="0"/>
+    <w:lsdException w:name="Subtle Emphasis" w:semiHidden="0" w:uiPriority="19" w:unhideWhenUsed="0" w:qFormat="1"/>
+    <w:lsdException w:name="Intense Emphasis" w:semiHidden="0" w:uiPriority="21" w:unhideWhenUsed="0" w:qFormat="1"/>
+    <w:lsdException w:name="Subtle Reference" w:semiHidden="0" w:uiPriority="31" w:unhideWhenUsed="0" w:qFormat="1"/>
+    <w:lsdException w:name="Intense Reference" w:semiHidden="0" w:uiPriority="32" w:unhideWhenUsed="0" w:qFormat="1"/>
+    <w:lsdException w:name="Book Title" w:semiHidden="0" w:uiPriority="33" w:unhideWhenUsed="0" w:qFormat="1"/>
+    <w:lsdException w:name="Bibliography" w:uiPriority="37"/>
+    <w:lsdException w:name="TOC Heading" w:uiPriority="39" w:qFormat="1"/>
   </w:latentStyles>
-  <w:style w:type="paragraph" w:styleId="Normal" w:default="1">
+  <w:style w:type="paragraph" w:default="1" w:styleId="Normal">
     <w:name w:val="Normal"/>
     <w:qFormat/>
     <w:pPr>
-      <w:widowControl/>
-      <w:suppressAutoHyphens w:val="true"/>
-      <w:bidi w:val="0"/>
-      <w:spacing w:lineRule="auto" w:line="259" w:before="0" w:after="160"/>
-      <w:jc w:val="left"/>
+      <w:spacing w:after="160" w:line="259" w:lineRule="auto"/>
     </w:pPr>
-    <w:rPr>
-      <w:rFonts w:ascii="Calibri" w:hAnsi="Calibri" w:eastAsia="Calibri" w:cs="" w:asciiTheme="minorHAnsi" w:cstheme="minorBidi" w:eastAsiaTheme="minorHAnsi" w:hAnsiTheme="minorHAnsi"/>
-      <w:color w:val="auto"/>
-      <w:kern w:val="0"/>
-      <w:sz w:val="22"/>
-      <w:szCs w:val="22"/>
-      <w:lang w:val="ca-ES" w:eastAsia="en-US" w:bidi="ar-SA"/>
-    </w:rPr>
   </w:style>
-  <w:style w:type="character" w:styleId="DefaultParagraphFont" w:default="1">
+  <w:style w:type="character" w:default="1" w:styleId="DefaultParagraphFont">
     <w:name w:val="Default Paragraph Font"/>
     <w:uiPriority w:val="1"/>
     <w:semiHidden/>
     <w:unhideWhenUsed/>
-    <w:qFormat/>
-    <w:rPr/>
   </w:style>
-  <w:style w:type="character" w:styleId="SinespaciadoCar" w:customStyle="1">
-    <w:name w:val="Sin espaciado Car"/>
+  <w:style w:type="table" w:default="1" w:styleId="TableNormal">
+    <w:name w:val="Normal Table"/>
+    <w:uiPriority w:val="99"/>
+    <w:semiHidden/>
+    <w:unhideWhenUsed/>
+    <w:tblPr>
+      <w:tblInd w:w="0" w:type="dxa"/>
+      <w:tblCellMar>
+        <w:top w:w="0" w:type="dxa"/>
+        <w:left w:w="108" w:type="dxa"/>
+        <w:bottom w:w="0" w:type="dxa"/>
+        <w:right w:w="108" w:type="dxa"/>
+      </w:tblCellMar>
+    </w:tblPr>
+  </w:style>
+  <w:style w:type="numbering" w:default="1" w:styleId="NoList">
+    <w:name w:val="No List"/>
+    <w:uiPriority w:val="99"/>
+    <w:semiHidden/>
+    <w:unhideWhenUsed/>
+  </w:style>
+  <w:style w:type="character" w:customStyle="1" w:styleId="NoSpacingChar">
+    <w:name w:val="No Spacing Char"/>
     <w:basedOn w:val="DefaultParagraphFont"/>
-    <w:link w:val="Sinespaciado"/>
+    <w:link w:val="NoSpacing"/>
     <w:uiPriority w:val="1"/>
     <w:qFormat/>
-    <w:rsid w:val="00b03039"/>
+    <w:rsid w:val="00B03039"/>
     <w:rPr>
-      <w:rFonts w:eastAsia="" w:eastAsiaTheme="minorEastAsia"/>
+      <w:rFonts w:eastAsiaTheme="minorEastAsia"/>
       <w:lang w:eastAsia="ca-ES"/>
     </w:rPr>
   </w:style>
-  <w:style w:type="paragraph" w:styleId="Ttulo">
+  <w:style w:type="paragraph" w:customStyle="1" w:styleId="Ttulo">
     <w:name w:val="Título"/>
     <w:basedOn w:val="Normal"/>
-    <w:next w:val="Cuerpodetexto"/>
+    <w:next w:val="BodyText"/>
     <w:qFormat/>
     <w:pPr>
-      <w:keepNext w:val="true"/>
+      <w:keepNext/>
       <w:spacing w:before="240" w:after="120"/>
     </w:pPr>
     <w:rPr>
-      <w:rFonts w:ascii="Liberation Sans" w:hAnsi="Liberation Sans" w:eastAsia="Microsoft YaHei" w:cs="Arial"/>
+      <w:rFonts w:ascii="Liberation Sans" w:eastAsia="Microsoft YaHei" w:hAnsi="Liberation Sans" w:cs="Arial"/>
       <w:sz w:val="28"/>
       <w:szCs w:val="28"/>
     </w:rPr>
   </w:style>
-  <w:style w:type="paragraph" w:styleId="Cuerpodetexto">
+  <w:style w:type="paragraph" w:styleId="BodyText">
     <w:name w:val="Body Text"/>
     <w:basedOn w:val="Normal"/>
     <w:pPr>
-      <w:spacing w:lineRule="auto" w:line="276" w:before="0" w:after="140"/>
+      <w:spacing w:after="140" w:line="276" w:lineRule="auto"/>
     </w:pPr>
-    <w:rPr/>
   </w:style>
-  <w:style w:type="paragraph" w:styleId="Lista">
+  <w:style w:type="paragraph" w:styleId="List">
     <w:name w:val="List"/>
-    <w:basedOn w:val="Cuerpodetexto"/>
-    <w:pPr/>
+    <w:basedOn w:val="BodyText"/>
     <w:rPr>
       <w:rFonts w:cs="Arial"/>
     </w:rPr>
   </w:style>
-  <w:style w:type="paragraph" w:styleId="Leyenda">
-    <w:name w:val="Caption"/>
+  <w:style w:type="paragraph" w:styleId="Caption">
+    <w:name w:val="caption"/>
     <w:basedOn w:val="Normal"/>
     <w:qFormat/>
     <w:pPr>
@@ -3694,7 +3808,7 @@
       <w:szCs w:val="24"/>
     </w:rPr>
   </w:style>
-  <w:style w:type="paragraph" w:styleId="Ndice">
+  <w:style w:type="paragraph" w:customStyle="1" w:styleId="ndice">
     <w:name w:val="Índice"/>
     <w:basedOn w:val="Normal"/>
     <w:qFormat/>
@@ -3707,63 +3821,235 @@
   </w:style>
   <w:style w:type="paragraph" w:styleId="NoSpacing">
     <w:name w:val="No Spacing"/>
-    <w:link w:val="SinespaciadoCar"/>
+    <w:link w:val="NoSpacingChar"/>
     <w:uiPriority w:val="1"/>
     <w:qFormat/>
-    <w:rsid w:val="00b03039"/>
-    <w:pPr>
-      <w:widowControl/>
-      <w:suppressAutoHyphens w:val="true"/>
-      <w:bidi w:val="0"/>
-      <w:spacing w:lineRule="auto" w:line="240" w:before="0" w:after="0"/>
-      <w:jc w:val="left"/>
-    </w:pPr>
+    <w:rsid w:val="00B03039"/>
     <w:rPr>
-      <w:rFonts w:ascii="Calibri" w:hAnsi="Calibri" w:eastAsia="" w:cs="Arial" w:eastAsiaTheme="minorEastAsia"/>
-      <w:color w:val="auto"/>
-      <w:kern w:val="0"/>
-      <w:sz w:val="22"/>
-      <w:szCs w:val="22"/>
-      <w:lang w:val="ca-ES" w:eastAsia="ca-ES" w:bidi="ar-SA"/>
+      <w:rFonts w:ascii="Calibri" w:eastAsiaTheme="minorEastAsia" w:hAnsi="Calibri" w:cs="Arial"/>
+      <w:lang w:eastAsia="ca-ES"/>
     </w:rPr>
   </w:style>
-  <w:style w:type="paragraph" w:styleId="Contenidodelmarco">
+  <w:style w:type="paragraph" w:customStyle="1" w:styleId="Contenidodelmarco">
     <w:name w:val="Contenido del marco"/>
     <w:basedOn w:val="Normal"/>
     <w:qFormat/>
-    <w:pPr/>
-    <w:rPr/>
   </w:style>
-  <w:style w:type="paragraph" w:styleId="Codi">
+  <w:style w:type="paragraph" w:customStyle="1" w:styleId="Codi">
     <w:name w:val="Codi"/>
     <w:basedOn w:val="Normal"/>
     <w:qFormat/>
-    <w:pPr>
-      <w:widowControl/>
-      <w:bidi w:val="0"/>
-      <w:spacing w:lineRule="auto" w:line="259" w:before="0" w:after="160"/>
-      <w:jc w:val="left"/>
-    </w:pPr>
     <w:rPr>
       <w:rFonts w:ascii="Courier New" w:hAnsi="Courier New"/>
       <w:color w:val="000000"/>
-      <w:sz w:val="22"/>
-      <w:szCs w:val="22"/>
     </w:rPr>
   </w:style>
-  <w:style w:type="numbering" w:styleId="NoList" w:default="1">
-    <w:name w:val="No List"/>
+  <w:style w:type="paragraph" w:styleId="BalloonText">
+    <w:name w:val="Balloon Text"/>
+    <w:basedOn w:val="Normal"/>
+    <w:link w:val="BalloonTextChar"/>
     <w:uiPriority w:val="99"/>
     <w:semiHidden/>
     <w:unhideWhenUsed/>
+    <w:rsid w:val="00D35431"/>
+    <w:pPr>
+      <w:spacing w:after="0" w:line="240" w:lineRule="auto"/>
+    </w:pPr>
+    <w:rPr>
+      <w:rFonts w:ascii="Tahoma" w:hAnsi="Tahoma" w:cs="Tahoma"/>
+      <w:sz w:val="16"/>
+      <w:szCs w:val="16"/>
+    </w:rPr>
+  </w:style>
+  <w:style w:type="character" w:customStyle="1" w:styleId="BalloonTextChar">
+    <w:name w:val="Balloon Text Char"/>
+    <w:basedOn w:val="DefaultParagraphFont"/>
+    <w:link w:val="BalloonText"/>
+    <w:uiPriority w:val="99"/>
+    <w:semiHidden/>
+    <w:rsid w:val="00D35431"/>
+    <w:rPr>
+      <w:rFonts w:ascii="Tahoma" w:hAnsi="Tahoma" w:cs="Tahoma"/>
+      <w:sz w:val="16"/>
+      <w:szCs w:val="16"/>
+    </w:rPr>
+  </w:style>
+</w:styles>
+</file>
+
+<file path=word/stylesWithEffects.xml><?xml version="1.0" encoding="utf-8"?>
+<w:styles xmlns:wpc="http://schemas.microsoft.com/office/word/2010/wordprocessingCanvas" xmlns:mc="http://schemas.openxmlformats.org/markup-compatibility/2006" xmlns:o="urn:schemas-microsoft-com:office:office" xmlns:r="http://schemas.openxmlformats.org/officeDocument/2006/relationships" xmlns:m="http://schemas.openxmlformats.org/officeDocument/2006/math" xmlns:v="urn:schemas-microsoft-com:vml" xmlns:wp14="http://schemas.microsoft.com/office/word/2010/wordprocessingDrawing" xmlns:wp="http://schemas.openxmlformats.org/drawingml/2006/wordprocessingDrawing" xmlns:w10="urn:schemas-microsoft-com:office:word" xmlns:w="http://schemas.openxmlformats.org/wordprocessingml/2006/main" xmlns:w14="http://schemas.microsoft.com/office/word/2010/wordml" xmlns:wpg="http://schemas.microsoft.com/office/word/2010/wordprocessingGroup" xmlns:wpi="http://schemas.microsoft.com/office/word/2010/wordprocessingInk" xmlns:wne="http://schemas.microsoft.com/office/word/2006/wordml" xmlns:wps="http://schemas.microsoft.com/office/word/2010/wordprocessingShape" mc:Ignorable="w14 wp14">
+  <w:docDefaults>
+    <w:rPrDefault>
+      <w:rPr>
+        <w:rFonts w:asciiTheme="minorHAnsi" w:eastAsiaTheme="minorEastAsia" w:hAnsiTheme="minorHAnsi" w:cstheme="minorBidi"/>
+        <w:sz w:val="22"/>
+        <w:szCs w:val="22"/>
+        <w:lang w:val="ca-ES" w:eastAsia="ca-ES" w:bidi="ar-SA"/>
+      </w:rPr>
+    </w:rPrDefault>
+    <w:pPrDefault>
+      <w:pPr>
+        <w:spacing w:after="200" w:line="276" w:lineRule="auto"/>
+      </w:pPr>
+    </w:pPrDefault>
+  </w:docDefaults>
+  <w:latentStyles w:defLockedState="0" w:defUIPriority="99" w:defSemiHidden="1" w:defUnhideWhenUsed="1" w:defQFormat="0" w:count="267">
+    <w:lsdException w:name="Normal" w:semiHidden="0" w:uiPriority="0" w:unhideWhenUsed="0" w:qFormat="1"/>
+    <w:lsdException w:name="heading 1" w:semiHidden="0" w:uiPriority="9" w:unhideWhenUsed="0" w:qFormat="1"/>
+    <w:lsdException w:name="heading 2" w:uiPriority="9" w:qFormat="1"/>
+    <w:lsdException w:name="heading 3" w:uiPriority="9" w:qFormat="1"/>
+    <w:lsdException w:name="heading 4" w:uiPriority="9" w:qFormat="1"/>
+    <w:lsdException w:name="heading 5" w:uiPriority="9" w:qFormat="1"/>
+    <w:lsdException w:name="heading 6" w:uiPriority="9" w:qFormat="1"/>
+    <w:lsdException w:name="heading 7" w:uiPriority="9" w:qFormat="1"/>
+    <w:lsdException w:name="heading 8" w:uiPriority="9" w:qFormat="1"/>
+    <w:lsdException w:name="heading 9" w:uiPriority="9" w:qFormat="1"/>
+    <w:lsdException w:name="toc 1" w:uiPriority="39"/>
+    <w:lsdException w:name="toc 2" w:uiPriority="39"/>
+    <w:lsdException w:name="toc 3" w:uiPriority="39"/>
+    <w:lsdException w:name="toc 4" w:uiPriority="39"/>
+    <w:lsdException w:name="toc 5" w:uiPriority="39"/>
+    <w:lsdException w:name="toc 6" w:uiPriority="39"/>
+    <w:lsdException w:name="toc 7" w:uiPriority="39"/>
+    <w:lsdException w:name="toc 8" w:uiPriority="39"/>
+    <w:lsdException w:name="toc 9" w:uiPriority="39"/>
+    <w:lsdException w:name="caption" w:uiPriority="35" w:qFormat="1"/>
+    <w:lsdException w:name="Title" w:semiHidden="0" w:uiPriority="10" w:unhideWhenUsed="0" w:qFormat="1"/>
+    <w:lsdException w:name="Default Paragraph Font" w:uiPriority="1"/>
+    <w:lsdException w:name="Subtitle" w:semiHidden="0" w:uiPriority="11" w:unhideWhenUsed="0" w:qFormat="1"/>
+    <w:lsdException w:name="Strong" w:semiHidden="0" w:uiPriority="22" w:unhideWhenUsed="0" w:qFormat="1"/>
+    <w:lsdException w:name="Emphasis" w:semiHidden="0" w:uiPriority="20" w:unhideWhenUsed="0" w:qFormat="1"/>
+    <w:lsdException w:name="Table Grid" w:semiHidden="0" w:uiPriority="59" w:unhideWhenUsed="0"/>
+    <w:lsdException w:name="Placeholder Text" w:unhideWhenUsed="0"/>
+    <w:lsdException w:name="No Spacing" w:semiHidden="0" w:uiPriority="1" w:unhideWhenUsed="0" w:qFormat="1"/>
+    <w:lsdException w:name="Light Shading" w:semiHidden="0" w:uiPriority="60" w:unhideWhenUsed="0"/>
+    <w:lsdException w:name="Light List" w:semiHidden="0" w:uiPriority="61" w:unhideWhenUsed="0"/>
+    <w:lsdException w:name="Light Grid" w:semiHidden="0" w:uiPriority="62" w:unhideWhenUsed="0"/>
+    <w:lsdException w:name="Medium Shading 1" w:semiHidden="0" w:uiPriority="63" w:unhideWhenUsed="0"/>
+    <w:lsdException w:name="Medium Shading 2" w:semiHidden="0" w:uiPriority="64" w:unhideWhenUsed="0"/>
+    <w:lsdException w:name="Medium List 1" w:semiHidden="0" w:uiPriority="65" w:unhideWhenUsed="0"/>
+    <w:lsdException w:name="Medium List 2" w:semiHidden="0" w:uiPriority="66" w:unhideWhenUsed="0"/>
+    <w:lsdException w:name="Medium Grid 1" w:semiHidden="0" w:uiPriority="67" w:unhideWhenUsed="0"/>
+    <w:lsdException w:name="Medium Grid 2" w:semiHidden="0" w:uiPriority="68" w:unhideWhenUsed="0"/>
+    <w:lsdException w:name="Medium Grid 3" w:semiHidden="0" w:uiPriority="69" w:unhideWhenUsed="0"/>
+    <w:lsdException w:name="Dark List" w:semiHidden="0" w:uiPriority="70" w:unhideWhenUsed="0"/>
+    <w:lsdException w:name="Colorful Shading" w:semiHidden="0" w:uiPriority="71" w:unhideWhenUsed="0"/>
+    <w:lsdException w:name="Colorful List" w:semiHidden="0" w:uiPriority="72" w:unhideWhenUsed="0"/>
+    <w:lsdException w:name="Colorful Grid" w:semiHidden="0" w:uiPriority="73" w:unhideWhenUsed="0"/>
+    <w:lsdException w:name="Light Shading Accent 1" w:semiHidden="0" w:uiPriority="60" w:unhideWhenUsed="0"/>
+    <w:lsdException w:name="Light List Accent 1" w:semiHidden="0" w:uiPriority="61" w:unhideWhenUsed="0"/>
+    <w:lsdException w:name="Light Grid Accent 1" w:semiHidden="0" w:uiPriority="62" w:unhideWhenUsed="0"/>
+    <w:lsdException w:name="Medium Shading 1 Accent 1" w:semiHidden="0" w:uiPriority="63" w:unhideWhenUsed="0"/>
+    <w:lsdException w:name="Medium Shading 2 Accent 1" w:semiHidden="0" w:uiPriority="64" w:unhideWhenUsed="0"/>
+    <w:lsdException w:name="Medium List 1 Accent 1" w:semiHidden="0" w:uiPriority="65" w:unhideWhenUsed="0"/>
+    <w:lsdException w:name="Revision" w:unhideWhenUsed="0"/>
+    <w:lsdException w:name="List Paragraph" w:semiHidden="0" w:uiPriority="34" w:unhideWhenUsed="0" w:qFormat="1"/>
+    <w:lsdException w:name="Quote" w:semiHidden="0" w:uiPriority="29" w:unhideWhenUsed="0" w:qFormat="1"/>
+    <w:lsdException w:name="Intense Quote" w:semiHidden="0" w:uiPriority="30" w:unhideWhenUsed="0" w:qFormat="1"/>
+    <w:lsdException w:name="Medium List 2 Accent 1" w:semiHidden="0" w:uiPriority="66" w:unhideWhenUsed="0"/>
+    <w:lsdException w:name="Medium Grid 1 Accent 1" w:semiHidden="0" w:uiPriority="67" w:unhideWhenUsed="0"/>
+    <w:lsdException w:name="Medium Grid 2 Accent 1" w:semiHidden="0" w:uiPriority="68" w:unhideWhenUsed="0"/>
+    <w:lsdException w:name="Medium Grid 3 Accent 1" w:semiHidden="0" w:uiPriority="69" w:unhideWhenUsed="0"/>
+    <w:lsdException w:name="Dark List Accent 1" w:semiHidden="0" w:uiPriority="70" w:unhideWhenUsed="0"/>
+    <w:lsdException w:name="Colorful Shading Accent 1" w:semiHidden="0" w:uiPriority="71" w:unhideWhenUsed="0"/>
+    <w:lsdException w:name="Colorful List Accent 1" w:semiHidden="0" w:uiPriority="72" w:unhideWhenUsed="0"/>
+    <w:lsdException w:name="Colorful Grid Accent 1" w:semiHidden="0" w:uiPriority="73" w:unhideWhenUsed="0"/>
+    <w:lsdException w:name="Light Shading Accent 2" w:semiHidden="0" w:uiPriority="60" w:unhideWhenUsed="0"/>
+    <w:lsdException w:name="Light List Accent 2" w:semiHidden="0" w:uiPriority="61" w:unhideWhenUsed="0"/>
+    <w:lsdException w:name="Light Grid Accent 2" w:semiHidden="0" w:uiPriority="62" w:unhideWhenUsed="0"/>
+    <w:lsdException w:name="Medium Shading 1 Accent 2" w:semiHidden="0" w:uiPriority="63" w:unhideWhenUsed="0"/>
+    <w:lsdException w:name="Medium Shading 2 Accent 2" w:semiHidden="0" w:uiPriority="64" w:unhideWhenUsed="0"/>
+    <w:lsdException w:name="Medium List 1 Accent 2" w:semiHidden="0" w:uiPriority="65" w:unhideWhenUsed="0"/>
+    <w:lsdException w:name="Medium List 2 Accent 2" w:semiHidden="0" w:uiPriority="66" w:unhideWhenUsed="0"/>
+    <w:lsdException w:name="Medium Grid 1 Accent 2" w:semiHidden="0" w:uiPriority="67" w:unhideWhenUsed="0"/>
+    <w:lsdException w:name="Medium Grid 2 Accent 2" w:semiHidden="0" w:uiPriority="68" w:unhideWhenUsed="0"/>
+    <w:lsdException w:name="Medium Grid 3 Accent 2" w:semiHidden="0" w:uiPriority="69" w:unhideWhenUsed="0"/>
+    <w:lsdException w:name="Dark List Accent 2" w:semiHidden="0" w:uiPriority="70" w:unhideWhenUsed="0"/>
+    <w:lsdException w:name="Colorful Shading Accent 2" w:semiHidden="0" w:uiPriority="71" w:unhideWhenUsed="0"/>
+    <w:lsdException w:name="Colorful List Accent 2" w:semiHidden="0" w:uiPriority="72" w:unhideWhenUsed="0"/>
+    <w:lsdException w:name="Colorful Grid Accent 2" w:semiHidden="0" w:uiPriority="73" w:unhideWhenUsed="0"/>
+    <w:lsdException w:name="Light Shading Accent 3" w:semiHidden="0" w:uiPriority="60" w:unhideWhenUsed="0"/>
+    <w:lsdException w:name="Light List Accent 3" w:semiHidden="0" w:uiPriority="61" w:unhideWhenUsed="0"/>
+    <w:lsdException w:name="Light Grid Accent 3" w:semiHidden="0" w:uiPriority="62" w:unhideWhenUsed="0"/>
+    <w:lsdException w:name="Medium Shading 1 Accent 3" w:semiHidden="0" w:uiPriority="63" w:unhideWhenUsed="0"/>
+    <w:lsdException w:name="Medium Shading 2 Accent 3" w:semiHidden="0" w:uiPriority="64" w:unhideWhenUsed="0"/>
+    <w:lsdException w:name="Medium List 1 Accent 3" w:semiHidden="0" w:uiPriority="65" w:unhideWhenUsed="0"/>
+    <w:lsdException w:name="Medium List 2 Accent 3" w:semiHidden="0" w:uiPriority="66" w:unhideWhenUsed="0"/>
+    <w:lsdException w:name="Medium Grid 1 Accent 3" w:semiHidden="0" w:uiPriority="67" w:unhideWhenUsed="0"/>
+    <w:lsdException w:name="Medium Grid 2 Accent 3" w:semiHidden="0" w:uiPriority="68" w:unhideWhenUsed="0"/>
+    <w:lsdException w:name="Medium Grid 3 Accent 3" w:semiHidden="0" w:uiPriority="69" w:unhideWhenUsed="0"/>
+    <w:lsdException w:name="Dark List Accent 3" w:semiHidden="0" w:uiPriority="70" w:unhideWhenUsed="0"/>
+    <w:lsdException w:name="Colorful Shading Accent 3" w:semiHidden="0" w:uiPriority="71" w:unhideWhenUsed="0"/>
+    <w:lsdException w:name="Colorful List Accent 3" w:semiHidden="0" w:uiPriority="72" w:unhideWhenUsed="0"/>
+    <w:lsdException w:name="Colorful Grid Accent 3" w:semiHidden="0" w:uiPriority="73" w:unhideWhenUsed="0"/>
+    <w:lsdException w:name="Light Shading Accent 4" w:semiHidden="0" w:uiPriority="60" w:unhideWhenUsed="0"/>
+    <w:lsdException w:name="Light List Accent 4" w:semiHidden="0" w:uiPriority="61" w:unhideWhenUsed="0"/>
+    <w:lsdException w:name="Light Grid Accent 4" w:semiHidden="0" w:uiPriority="62" w:unhideWhenUsed="0"/>
+    <w:lsdException w:name="Medium Shading 1 Accent 4" w:semiHidden="0" w:uiPriority="63" w:unhideWhenUsed="0"/>
+    <w:lsdException w:name="Medium Shading 2 Accent 4" w:semiHidden="0" w:uiPriority="64" w:unhideWhenUsed="0"/>
+    <w:lsdException w:name="Medium List 1 Accent 4" w:semiHidden="0" w:uiPriority="65" w:unhideWhenUsed="0"/>
+    <w:lsdException w:name="Medium List 2 Accent 4" w:semiHidden="0" w:uiPriority="66" w:unhideWhenUsed="0"/>
+    <w:lsdException w:name="Medium Grid 1 Accent 4" w:semiHidden="0" w:uiPriority="67" w:unhideWhenUsed="0"/>
+    <w:lsdException w:name="Medium Grid 2 Accent 4" w:semiHidden="0" w:uiPriority="68" w:unhideWhenUsed="0"/>
+    <w:lsdException w:name="Medium Grid 3 Accent 4" w:semiHidden="0" w:uiPriority="69" w:unhideWhenUsed="0"/>
+    <w:lsdException w:name="Dark List Accent 4" w:semiHidden="0" w:uiPriority="70" w:unhideWhenUsed="0"/>
+    <w:lsdException w:name="Colorful Shading Accent 4" w:semiHidden="0" w:uiPriority="71" w:unhideWhenUsed="0"/>
+    <w:lsdException w:name="Colorful List Accent 4" w:semiHidden="0" w:uiPriority="72" w:unhideWhenUsed="0"/>
+    <w:lsdException w:name="Colorful Grid Accent 4" w:semiHidden="0" w:uiPriority="73" w:unhideWhenUsed="0"/>
+    <w:lsdException w:name="Light Shading Accent 5" w:semiHidden="0" w:uiPriority="60" w:unhideWhenUsed="0"/>
+    <w:lsdException w:name="Light List Accent 5" w:semiHidden="0" w:uiPriority="61" w:unhideWhenUsed="0"/>
+    <w:lsdException w:name="Light Grid Accent 5" w:semiHidden="0" w:uiPriority="62" w:unhideWhenUsed="0"/>
+    <w:lsdException w:name="Medium Shading 1 Accent 5" w:semiHidden="0" w:uiPriority="63" w:unhideWhenUsed="0"/>
+    <w:lsdException w:name="Medium Shading 2 Accent 5" w:semiHidden="0" w:uiPriority="64" w:unhideWhenUsed="0"/>
+    <w:lsdException w:name="Medium List 1 Accent 5" w:semiHidden="0" w:uiPriority="65" w:unhideWhenUsed="0"/>
+    <w:lsdException w:name="Medium List 2 Accent 5" w:semiHidden="0" w:uiPriority="66" w:unhideWhenUsed="0"/>
+    <w:lsdException w:name="Medium Grid 1 Accent 5" w:semiHidden="0" w:uiPriority="67" w:unhideWhenUsed="0"/>
+    <w:lsdException w:name="Medium Grid 2 Accent 5" w:semiHidden="0" w:uiPriority="68" w:unhideWhenUsed="0"/>
+    <w:lsdException w:name="Medium Grid 3 Accent 5" w:semiHidden="0" w:uiPriority="69" w:unhideWhenUsed="0"/>
+    <w:lsdException w:name="Dark List Accent 5" w:semiHidden="0" w:uiPriority="70" w:unhideWhenUsed="0"/>
+    <w:lsdException w:name="Colorful Shading Accent 5" w:semiHidden="0" w:uiPriority="71" w:unhideWhenUsed="0"/>
+    <w:lsdException w:name="Colorful List Accent 5" w:semiHidden="0" w:uiPriority="72" w:unhideWhenUsed="0"/>
+    <w:lsdException w:name="Colorful Grid Accent 5" w:semiHidden="0" w:uiPriority="73" w:unhideWhenUsed="0"/>
+    <w:lsdException w:name="Light Shading Accent 6" w:semiHidden="0" w:uiPriority="60" w:unhideWhenUsed="0"/>
+    <w:lsdException w:name="Light List Accent 6" w:semiHidden="0" w:uiPriority="61" w:unhideWhenUsed="0"/>
+    <w:lsdException w:name="Light Grid Accent 6" w:semiHidden="0" w:uiPriority="62" w:unhideWhenUsed="0"/>
+    <w:lsdException w:name="Medium Shading 1 Accent 6" w:semiHidden="0" w:uiPriority="63" w:unhideWhenUsed="0"/>
+    <w:lsdException w:name="Medium Shading 2 Accent 6" w:semiHidden="0" w:uiPriority="64" w:unhideWhenUsed="0"/>
+    <w:lsdException w:name="Medium List 1 Accent 6" w:semiHidden="0" w:uiPriority="65" w:unhideWhenUsed="0"/>
+    <w:lsdException w:name="Medium List 2 Accent 6" w:semiHidden="0" w:uiPriority="66" w:unhideWhenUsed="0"/>
+    <w:lsdException w:name="Medium Grid 1 Accent 6" w:semiHidden="0" w:uiPriority="67" w:unhideWhenUsed="0"/>
+    <w:lsdException w:name="Medium Grid 2 Accent 6" w:semiHidden="0" w:uiPriority="68" w:unhideWhenUsed="0"/>
+    <w:lsdException w:name="Medium Grid 3 Accent 6" w:semiHidden="0" w:uiPriority="69" w:unhideWhenUsed="0"/>
+    <w:lsdException w:name="Dark List Accent 6" w:semiHidden="0" w:uiPriority="70" w:unhideWhenUsed="0"/>
+    <w:lsdException w:name="Colorful Shading Accent 6" w:semiHidden="0" w:uiPriority="71" w:unhideWhenUsed="0"/>
+    <w:lsdException w:name="Colorful List Accent 6" w:semiHidden="0" w:uiPriority="72" w:unhideWhenUsed="0"/>
+    <w:lsdException w:name="Colorful Grid Accent 6" w:semiHidden="0" w:uiPriority="73" w:unhideWhenUsed="0"/>
+    <w:lsdException w:name="Subtle Emphasis" w:semiHidden="0" w:uiPriority="19" w:unhideWhenUsed="0" w:qFormat="1"/>
+    <w:lsdException w:name="Intense Emphasis" w:semiHidden="0" w:uiPriority="21" w:unhideWhenUsed="0" w:qFormat="1"/>
+    <w:lsdException w:name="Subtle Reference" w:semiHidden="0" w:uiPriority="31" w:unhideWhenUsed="0" w:qFormat="1"/>
+    <w:lsdException w:name="Intense Reference" w:semiHidden="0" w:uiPriority="32" w:unhideWhenUsed="0" w:qFormat="1"/>
+    <w:lsdException w:name="Book Title" w:semiHidden="0" w:uiPriority="33" w:unhideWhenUsed="0" w:qFormat="1"/>
+    <w:lsdException w:name="Bibliography" w:uiPriority="37"/>
+    <w:lsdException w:name="TOC Heading" w:uiPriority="39" w:qFormat="1"/>
+  </w:latentStyles>
+  <w:style w:type="paragraph" w:default="1" w:styleId="Normal">
+    <w:name w:val="Normal"/>
     <w:qFormat/>
   </w:style>
-  <w:style w:type="table" w:default="1" w:styleId="Tablanormal">
+  <w:style w:type="character" w:default="1" w:styleId="DefaultParagraphFont">
+    <w:name w:val="Default Paragraph Font"/>
+    <w:uiPriority w:val="1"/>
+    <w:semiHidden/>
+    <w:unhideWhenUsed/>
+  </w:style>
+  <w:style w:type="table" w:default="1" w:styleId="TableNormal">
     <w:name w:val="Normal Table"/>
     <w:uiPriority w:val="99"/>
     <w:semiHidden/>
     <w:unhideWhenUsed/>
     <w:tblPr>
+      <w:tblInd w:w="0" w:type="dxa"/>
       <w:tblCellMar>
         <w:top w:w="0" w:type="dxa"/>
         <w:left w:w="108" w:type="dxa"/>
@@ -3771,6 +4057,12 @@
         <w:right w:w="108" w:type="dxa"/>
       </w:tblCellMar>
     </w:tblPr>
+  </w:style>
+  <w:style w:type="numbering" w:default="1" w:styleId="NoList">
+    <w:name w:val="No List"/>
+    <w:uiPriority w:val="99"/>
+    <w:semiHidden/>
+    <w:unhideWhenUsed/>
   </w:style>
 </w:styles>
 </file>
@@ -4064,7 +4356,7 @@
   <a:extraClrSchemeLst/>
   <a:extLst>
     <a:ext uri="{05A4C25C-085E-4340-85A3-A5531E510DB2}">
-      <thm15:themeFamily xmlns:thm15="http://schemas.microsoft.com/office/thememl/2012/main" name="Office Theme" id="{62F939B6-93AF-4DB8-9C6B-D6C7DFDC589F}" vid="{4A3C46E8-61CC-4603-A589-7422A47A8E4A}"/>
+      <thm15:themeFamily xmlns:thm15="http://schemas.microsoft.com/office/thememl/2012/main" xmlns="" name="Office Theme" id="{62F939B6-93AF-4DB8-9C6B-D6C7DFDC589F}" vid="{4A3C46E8-61CC-4603-A589-7422A47A8E4A}"/>
     </a:ext>
   </a:extLst>
 </a:theme>

</xml_diff>